<commit_message>
fixed some responsiveness issues
</commit_message>
<xml_diff>
--- a/assets/cv-martin-karani.docx
+++ b/assets/cv-martin-karani.docx
@@ -25,7 +25,7 @@
       </w:tblGrid>
       <w:tr>
         <w:trPr>
-          <w:trHeight w:val="15556"/>
+          <w:trHeight w:val="15168"/>
         </w:trPr>
         <w:tc>
           <w:tcPr>
@@ -35,7 +35,7 @@
           <w:tbl>
             <w:tblPr>
               <w:tblStyle w:val="TableGrid"/>
-              <w:tblW w:w="3576" w:type="dxa"/>
+              <w:tblW w:w="3724" w:type="dxa"/>
               <w:tblBorders>
                 <w:top w:val="none" w:sz="0" w:space="0" w:color="auto"/>
                 <w:left w:val="none" w:sz="0" w:space="0" w:color="auto"/>
@@ -48,8 +48,8 @@
               <w:tblLook w:val="04A0" w:firstRow="1" w:lastRow="0" w:firstColumn="1" w:lastColumn="0" w:noHBand="0" w:noVBand="1"/>
             </w:tblPr>
             <w:tblGrid>
-              <w:gridCol w:w="514"/>
-              <w:gridCol w:w="3062"/>
+              <w:gridCol w:w="528"/>
+              <w:gridCol w:w="3196"/>
             </w:tblGrid>
             <w:tr>
               <w:trPr>
@@ -57,7 +57,7 @@
               </w:trPr>
               <w:tc>
                 <w:tcPr>
-                  <w:tcW w:w="3576" w:type="dxa"/>
+                  <w:tcW w:w="3724" w:type="dxa"/>
                   <w:gridSpan w:val="2"/>
                   <w:shd w:val="clear" w:color="auto" w:fill="799BCD"/>
                   <w:vAlign w:val="center"/>
@@ -81,7 +81,7 @@
               </w:trPr>
               <w:tc>
                 <w:tcPr>
-                  <w:tcW w:w="3576" w:type="dxa"/>
+                  <w:tcW w:w="3724" w:type="dxa"/>
                   <w:gridSpan w:val="2"/>
                   <w:shd w:val="clear" w:color="auto" w:fill="799BCD"/>
                   <w:vAlign w:val="bottom"/>
@@ -116,7 +116,7 @@
               </w:trPr>
               <w:tc>
                 <w:tcPr>
-                  <w:tcW w:w="3576" w:type="dxa"/>
+                  <w:tcW w:w="3724" w:type="dxa"/>
                   <w:gridSpan w:val="2"/>
                   <w:shd w:val="clear" w:color="auto" w:fill="799BCD"/>
                   <w:vAlign w:val="center"/>
@@ -139,7 +139,7 @@
               </w:trPr>
               <w:tc>
                 <w:tcPr>
-                  <w:tcW w:w="3576" w:type="dxa"/>
+                  <w:tcW w:w="3724" w:type="dxa"/>
                   <w:gridSpan w:val="2"/>
                   <w:shd w:val="clear" w:color="auto" w:fill="799BCD"/>
                   <w:vAlign w:val="center"/>
@@ -174,7 +174,7 @@
               </w:trPr>
               <w:tc>
                 <w:tcPr>
-                  <w:tcW w:w="3576" w:type="dxa"/>
+                  <w:tcW w:w="3724" w:type="dxa"/>
                   <w:gridSpan w:val="2"/>
                   <w:shd w:val="clear" w:color="auto" w:fill="799BCD"/>
                   <w:vAlign w:val="center"/>
@@ -209,7 +209,7 @@
               </w:trPr>
               <w:tc>
                 <w:tcPr>
-                  <w:tcW w:w="514" w:type="dxa"/>
+                  <w:tcW w:w="528" w:type="dxa"/>
                   <w:shd w:val="clear" w:color="auto" w:fill="799BCD"/>
                   <w:vAlign w:val="center"/>
                 </w:tcPr>
@@ -223,412 +223,33 @@
                       <w:szCs w:val="20"/>
                     </w:rPr>
                   </w:pPr>
-                </w:p>
-              </w:tc>
-              <w:tc>
-                <w:tcPr>
-                  <w:tcW w:w="3062" w:type="dxa"/>
-                  <w:shd w:val="clear" w:color="auto" w:fill="799BCD"/>
-                  <w:vAlign w:val="center"/>
-                </w:tcPr>
-                <w:p>
-                  <w:pPr>
-                    <w:ind w:left="170"/>
-                    <w:rPr>
-                      <w:rFonts w:ascii="Times New Roman" w:hAnsi="Times New Roman" w:cs="Times New Roman"/>
-                      <w:color w:val="FFFFFF" w:themeColor="background1"/>
-                      <w:sz w:val="21"/>
-                      <w:szCs w:val="21"/>
-                    </w:rPr>
-                  </w:pPr>
-                  <w:r>
-                    <w:rPr>
-                      <w:rFonts w:ascii="Times New Roman" w:hAnsi="Times New Roman" w:cs="Times New Roman"/>
-                      <w:color w:val="FFFFFF" w:themeColor="background1"/>
-                      <w:sz w:val="21"/>
-                      <w:szCs w:val="21"/>
-                    </w:rPr>
-                    <w:t>(254) 704 847676</w:t>
-                  </w:r>
-                </w:p>
-              </w:tc>
-            </w:tr>
-            <w:tr>
-              <w:trPr>
-                <w:trHeight w:val="700"/>
-              </w:trPr>
-              <w:tc>
-                <w:tcPr>
-                  <w:tcW w:w="514" w:type="dxa"/>
-                  <w:shd w:val="clear" w:color="auto" w:fill="799BCD"/>
-                  <w:vAlign w:val="center"/>
-                </w:tcPr>
-                <w:p>
-                  <w:pPr>
-                    <w:rPr>
-                      <w:rFonts w:ascii="Times New Roman" w:hAnsi="Times New Roman" w:cs="Times New Roman"/>
-                      <w:color w:val="FFFFFF" w:themeColor="background1"/>
-                      <w:sz w:val="20"/>
-                      <w:szCs w:val="20"/>
-                    </w:rPr>
-                  </w:pPr>
-                  <w:r>
-                    <w:rPr>
-                      <w:rFonts w:ascii="Times New Roman" w:hAnsi="Times New Roman" w:cs="Times New Roman"/>
-                      <w:color w:val="FFFFFF" w:themeColor="background1"/>
-                      <w:sz w:val="20"/>
-                      <w:szCs w:val="20"/>
-                    </w:rPr>
-                    <w:t xml:space="preserve">               </w:t>
-                  </w:r>
-                </w:p>
-              </w:tc>
-              <w:tc>
-                <w:tcPr>
-                  <w:tcW w:w="3062" w:type="dxa"/>
-                  <w:shd w:val="clear" w:color="auto" w:fill="799BCD"/>
-                  <w:vAlign w:val="center"/>
-                </w:tcPr>
-                <w:p>
-                  <w:pPr>
-                    <w:ind w:left="170"/>
-                    <w:rPr>
-                      <w:rFonts w:ascii="Times New Roman" w:hAnsi="Times New Roman" w:cs="Times New Roman"/>
-                      <w:color w:val="FFFFFF" w:themeColor="background1"/>
-                      <w:sz w:val="21"/>
-                      <w:szCs w:val="21"/>
-                    </w:rPr>
-                  </w:pPr>
-                  <w:hyperlink r:id="rId7" w:history="1">
-                    <w:r>
-                      <w:rPr>
-                        <w:rStyle w:val="Hyperlink"/>
-                        <w:rFonts w:ascii="Times New Roman" w:hAnsi="Times New Roman" w:cs="Times New Roman"/>
-                        <w:sz w:val="21"/>
-                        <w:szCs w:val="21"/>
-                      </w:rPr>
-                      <w:t>Karanimartin17</w:t>
-                    </w:r>
-                    <w:r>
-                      <w:rPr>
-                        <w:rStyle w:val="Hyperlink"/>
-                        <w:rFonts w:ascii="Times New Roman" w:hAnsi="Times New Roman" w:cs="Times New Roman"/>
-                        <w:sz w:val="21"/>
-                        <w:szCs w:val="21"/>
-                      </w:rPr>
-                      <w:t>@</w:t>
-                    </w:r>
-                    <w:r>
-                      <w:rPr>
-                        <w:rStyle w:val="Hyperlink"/>
-                        <w:rFonts w:ascii="Times New Roman" w:hAnsi="Times New Roman" w:cs="Times New Roman"/>
-                        <w:sz w:val="21"/>
-                        <w:szCs w:val="21"/>
-                      </w:rPr>
-                      <w:t>gmail.com</w:t>
-                    </w:r>
-                  </w:hyperlink>
-                </w:p>
-              </w:tc>
-            </w:tr>
-            <w:tr>
-              <w:trPr>
-                <w:trHeight w:val="705"/>
-              </w:trPr>
-              <w:tc>
-                <w:tcPr>
-                  <w:tcW w:w="514" w:type="dxa"/>
-                  <w:shd w:val="clear" w:color="auto" w:fill="799BCD"/>
-                  <w:vAlign w:val="center"/>
-                </w:tcPr>
-                <w:p>
-                  <w:pPr>
-                    <w:rPr>
-                      <w:rFonts w:ascii="Times New Roman" w:eastAsia="Calibri" w:hAnsi="Times New Roman" w:cs="Times New Roman"/>
-                      <w:color w:val="FFFFFF" w:themeColor="background1"/>
-                      <w:sz w:val="20"/>
-                      <w:szCs w:val="20"/>
-                    </w:rPr>
-                  </w:pPr>
-                  <w:r>
-                    <w:rPr>
-                      <w:rFonts w:ascii="Times New Roman" w:hAnsi="Times New Roman" w:cs="Times New Roman"/>
+                  <w:r>
+                    <w:rPr>
+                      <w:rFonts w:ascii="Times New Roman" w:hAnsi="Times New Roman" w:cs="Times New Roman"/>
+                      <w:b/>
+                      <w:bCs/>
                       <w:noProof/>
-                      <w:color w:val="262626" w:themeColor="text1" w:themeTint="D9"/>
+                      <w:color w:val="FFFFFF" w:themeColor="background1"/>
+                      <w:spacing w:val="20"/>
+                      <w:kern w:val="2"/>
+                      <w:position w:val="14"/>
+                      <w:sz w:val="24"/>
+                      <w:szCs w:val="24"/>
                       <w:lang w:val="en-US"/>
                     </w:rPr>
-                    <mc:AlternateContent>
-                      <mc:Choice Requires="wps">
-                        <w:drawing>
-                          <wp:anchor distT="0" distB="0" distL="114300" distR="114300" simplePos="0" relativeHeight="251703296" behindDoc="0" locked="0" layoutInCell="1" allowOverlap="1" wp14:anchorId="533268B6" wp14:editId="08297DE4">
-                            <wp:simplePos x="0" y="0"/>
-                            <wp:positionH relativeFrom="column">
-                              <wp:posOffset>50800</wp:posOffset>
-                            </wp:positionH>
-                            <wp:positionV relativeFrom="paragraph">
-                              <wp:posOffset>22225</wp:posOffset>
-                            </wp:positionV>
-                            <wp:extent cx="411480" cy="320040"/>
-                            <wp:effectExtent l="0" t="0" r="0" b="3810"/>
-                            <wp:wrapNone/>
-                            <wp:docPr id="10" name="Text Box 10"/>
-                            <wp:cNvGraphicFramePr/>
-                            <a:graphic xmlns:a="http://schemas.openxmlformats.org/drawingml/2006/main">
-                              <a:graphicData uri="http://schemas.microsoft.com/office/word/2010/wordprocessingShape">
-                                <wps:wsp>
-                                  <wps:cNvSpPr txBox="1"/>
-                                  <wps:spPr>
-                                    <a:xfrm>
-                                      <a:off x="0" y="0"/>
-                                      <a:ext cx="411480" cy="320040"/>
-                                    </a:xfrm>
-                                    <a:prstGeom prst="rect">
-                                      <a:avLst/>
-                                    </a:prstGeom>
-                                    <a:noFill/>
-                                    <a:ln w="6350">
-                                      <a:noFill/>
-                                    </a:ln>
-                                  </wps:spPr>
-                                  <wps:txbx>
-                                    <w:txbxContent>
-                                      <w:p>
-                                        <w:r>
-                                          <w:rPr>
-                                            <w:noProof/>
-                                            <w:lang w:val="en-US"/>
-                                          </w:rPr>
-                                          <w:drawing>
-                                            <wp:inline distT="0" distB="0" distL="0" distR="0" wp14:anchorId="462185B2" wp14:editId="38A94EFC">
-                                              <wp:extent cx="228600" cy="228600"/>
-                                              <wp:effectExtent l="0" t="0" r="0" b="0"/>
-                                              <wp:docPr id="13" name="Picture 13"/>
-                                              <wp:cNvGraphicFramePr>
-                                                <a:graphicFrameLocks xmlns:a="http://schemas.openxmlformats.org/drawingml/2006/main" noChangeAspect="1"/>
-                                              </wp:cNvGraphicFramePr>
-                                              <a:graphic xmlns:a="http://schemas.openxmlformats.org/drawingml/2006/main">
-                                                <a:graphicData uri="http://schemas.openxmlformats.org/drawingml/2006/picture">
-                                                  <pic:pic xmlns:pic="http://schemas.openxmlformats.org/drawingml/2006/picture">
-                                                    <pic:nvPicPr>
-                                                      <pic:cNvPr id="12" name="github.png"/>
-                                                      <pic:cNvPicPr/>
-                                                    </pic:nvPicPr>
-                                                    <pic:blipFill>
-                                                      <a:blip r:embed="rId8">
-                                                        <a:extLst>
-                                                          <a:ext uri="{28A0092B-C50C-407E-A947-70E740481C1C}">
-                                                            <a14:useLocalDpi xmlns:a14="http://schemas.microsoft.com/office/drawing/2010/main" val="0"/>
-                                                          </a:ext>
-                                                        </a:extLst>
-                                                      </a:blip>
-                                                      <a:stretch>
-                                                        <a:fillRect/>
-                                                      </a:stretch>
-                                                    </pic:blipFill>
-                                                    <pic:spPr>
-                                                      <a:xfrm>
-                                                        <a:off x="0" y="0"/>
-                                                        <a:ext cx="228600" cy="228600"/>
-                                                      </a:xfrm>
-                                                      <a:prstGeom prst="rect">
-                                                        <a:avLst/>
-                                                      </a:prstGeom>
-                                                    </pic:spPr>
-                                                  </pic:pic>
-                                                </a:graphicData>
-                                              </a:graphic>
-                                            </wp:inline>
-                                          </w:drawing>
-                                        </w:r>
-                                      </w:p>
-                                    </w:txbxContent>
-                                  </wps:txbx>
-                                  <wps:bodyPr rot="0" spcFirstLastPara="0" vertOverflow="overflow" horzOverflow="overflow" vert="horz" wrap="square" lIns="91440" tIns="45720" rIns="91440" bIns="45720" numCol="1" spcCol="0" rtlCol="0" fromWordArt="0" anchor="t" anchorCtr="0" forceAA="0" compatLnSpc="1">
-                                    <a:prstTxWarp prst="textNoShape">
-                                      <a:avLst/>
-                                    </a:prstTxWarp>
-                                    <a:noAutofit/>
-                                  </wps:bodyPr>
-                                </wps:wsp>
-                              </a:graphicData>
-                            </a:graphic>
-                            <wp14:sizeRelH relativeFrom="margin">
-                              <wp14:pctWidth>0</wp14:pctWidth>
-                            </wp14:sizeRelH>
-                            <wp14:sizeRelV relativeFrom="margin">
-                              <wp14:pctHeight>0</wp14:pctHeight>
-                            </wp14:sizeRelV>
-                          </wp:anchor>
-                        </w:drawing>
-                      </mc:Choice>
-                      <mc:Fallback>
-                        <w:pict>
-                          <v:shapetype w14:anchorId="533268B6" id="_x0000_t202" coordsize="21600,21600" o:spt="202" path="m,l,21600r21600,l21600,xe">
-                            <v:stroke joinstyle="miter"/>
-                            <v:path gradientshapeok="t" o:connecttype="rect"/>
-                          </v:shapetype>
-                          <v:shape id="Text Box 10" o:spid="_x0000_s1026" type="#_x0000_t202" style="position:absolute;margin-left:4pt;margin-top:1.75pt;width:32.4pt;height:25.2pt;z-index:251703296;visibility:visible;mso-wrap-style:square;mso-width-percent:0;mso-height-percent:0;mso-wrap-distance-left:9pt;mso-wrap-distance-top:0;mso-wrap-distance-right:9pt;mso-wrap-distance-bottom:0;mso-position-horizontal:absolute;mso-position-horizontal-relative:text;mso-position-vertical:absolute;mso-position-vertical-relative:text;mso-width-percent:0;mso-height-percent:0;mso-width-relative:margin;mso-height-relative:margin;v-text-anchor:top" o:gfxdata="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" filled="f" stroked="f" strokeweight=".5pt">
-                            <v:textbox>
-                              <w:txbxContent>
-                                <w:p>
-                                  <w:r>
-                                    <w:rPr>
-                                      <w:noProof/>
-                                      <w:lang w:val="en-US"/>
-                                    </w:rPr>
-                                    <w:drawing>
-                                      <wp:inline distT="0" distB="0" distL="0" distR="0" wp14:anchorId="462185B2" wp14:editId="38A94EFC">
-                                        <wp:extent cx="228600" cy="228600"/>
-                                        <wp:effectExtent l="0" t="0" r="0" b="0"/>
-                                        <wp:docPr id="13" name="Picture 13"/>
-                                        <wp:cNvGraphicFramePr>
-                                          <a:graphicFrameLocks xmlns:a="http://schemas.openxmlformats.org/drawingml/2006/main" noChangeAspect="1"/>
-                                        </wp:cNvGraphicFramePr>
-                                        <a:graphic xmlns:a="http://schemas.openxmlformats.org/drawingml/2006/main">
-                                          <a:graphicData uri="http://schemas.openxmlformats.org/drawingml/2006/picture">
-                                            <pic:pic xmlns:pic="http://schemas.openxmlformats.org/drawingml/2006/picture">
-                                              <pic:nvPicPr>
-                                                <pic:cNvPr id="12" name="github.png"/>
-                                                <pic:cNvPicPr/>
-                                              </pic:nvPicPr>
-                                              <pic:blipFill>
-                                                <a:blip r:embed="rId8">
-                                                  <a:extLst>
-                                                    <a:ext uri="{28A0092B-C50C-407E-A947-70E740481C1C}">
-                                                      <a14:useLocalDpi xmlns:a14="http://schemas.microsoft.com/office/drawing/2010/main" val="0"/>
-                                                    </a:ext>
-                                                  </a:extLst>
-                                                </a:blip>
-                                                <a:stretch>
-                                                  <a:fillRect/>
-                                                </a:stretch>
-                                              </pic:blipFill>
-                                              <pic:spPr>
-                                                <a:xfrm>
-                                                  <a:off x="0" y="0"/>
-                                                  <a:ext cx="228600" cy="228600"/>
-                                                </a:xfrm>
-                                                <a:prstGeom prst="rect">
-                                                  <a:avLst/>
-                                                </a:prstGeom>
-                                              </pic:spPr>
-                                            </pic:pic>
-                                          </a:graphicData>
-                                        </a:graphic>
-                                      </wp:inline>
-                                    </w:drawing>
-                                  </w:r>
-                                </w:p>
-                              </w:txbxContent>
-                            </v:textbox>
-                          </v:shape>
-                        </w:pict>
-                      </mc:Fallback>
-                    </mc:AlternateContent>
-                  </w:r>
-                  <w:r>
-                    <w:rPr>
-                      <w:rFonts w:ascii="Times New Roman" w:hAnsi="Times New Roman" w:cs="Times New Roman"/>
-                      <w:noProof/>
-                      <w:color w:val="262626" w:themeColor="text1" w:themeTint="D9"/>
-                      <w:lang w:val="en-US"/>
-                    </w:rPr>
-                    <mc:AlternateContent>
-                      <mc:Choice Requires="wps">
-                        <w:drawing>
-                          <wp:anchor distT="0" distB="0" distL="114300" distR="114300" simplePos="0" relativeHeight="251702272" behindDoc="0" locked="0" layoutInCell="1" allowOverlap="1" wp14:anchorId="313037E9" wp14:editId="7DD91F34">
-                            <wp:simplePos x="0" y="0"/>
-                            <wp:positionH relativeFrom="column">
-                              <wp:posOffset>55880</wp:posOffset>
-                            </wp:positionH>
-                            <wp:positionV relativeFrom="paragraph">
-                              <wp:posOffset>26035</wp:posOffset>
-                            </wp:positionV>
-                            <wp:extent cx="457200" cy="556260"/>
-                            <wp:effectExtent l="0" t="0" r="0" b="0"/>
-                            <wp:wrapNone/>
-                            <wp:docPr id="8" name="Rectangle 8"/>
-                            <wp:cNvGraphicFramePr/>
-                            <a:graphic xmlns:a="http://schemas.openxmlformats.org/drawingml/2006/main">
-                              <a:graphicData uri="http://schemas.microsoft.com/office/word/2010/wordprocessingShape">
-                                <wps:wsp>
-                                  <wps:cNvSpPr/>
-                                  <wps:spPr>
-                                    <a:xfrm>
-                                      <a:off x="0" y="0"/>
-                                      <a:ext cx="457200" cy="556260"/>
-                                    </a:xfrm>
-                                    <a:prstGeom prst="rect">
-                                      <a:avLst/>
-                                    </a:prstGeom>
-                                    <a:noFill/>
-                                    <a:ln>
-                                      <a:noFill/>
-                                    </a:ln>
-                                  </wps:spPr>
-                                  <wps:style>
-                                    <a:lnRef idx="2">
-                                      <a:schemeClr val="accent1">
-                                        <a:shade val="50000"/>
-                                      </a:schemeClr>
-                                    </a:lnRef>
-                                    <a:fillRef idx="1">
-                                      <a:schemeClr val="accent1"/>
-                                    </a:fillRef>
-                                    <a:effectRef idx="0">
-                                      <a:schemeClr val="accent1"/>
-                                    </a:effectRef>
-                                    <a:fontRef idx="minor">
-                                      <a:schemeClr val="lt1"/>
-                                    </a:fontRef>
-                                  </wps:style>
-                                  <wps:bodyPr rot="0" spcFirstLastPara="0" vertOverflow="overflow" horzOverflow="overflow" vert="horz" wrap="square" lIns="91440" tIns="45720" rIns="91440" bIns="45720" numCol="1" spcCol="0" rtlCol="0" fromWordArt="0" anchor="ctr" anchorCtr="0" forceAA="0" compatLnSpc="1">
-                                    <a:prstTxWarp prst="textNoShape">
-                                      <a:avLst/>
-                                    </a:prstTxWarp>
-                                    <a:noAutofit/>
-                                  </wps:bodyPr>
-                                </wps:wsp>
-                              </a:graphicData>
-                            </a:graphic>
-                            <wp14:sizeRelH relativeFrom="margin">
-                              <wp14:pctWidth>0</wp14:pctWidth>
-                            </wp14:sizeRelH>
-                            <wp14:sizeRelV relativeFrom="margin">
-                              <wp14:pctHeight>0</wp14:pctHeight>
-                            </wp14:sizeRelV>
-                          </wp:anchor>
-                        </w:drawing>
-                      </mc:Choice>
-                      <mc:Fallback>
-                        <w:pict>
-                          <v:rect w14:anchorId="1655985E" id="Rectangle 8" o:spid="_x0000_s1026" style="position:absolute;margin-left:4.4pt;margin-top:2.05pt;width:36pt;height:43.8pt;z-index:251702272;visibility:visible;mso-wrap-style:square;mso-width-percent:0;mso-height-percent:0;mso-wrap-distance-left:9pt;mso-wrap-distance-top:0;mso-wrap-distance-right:9pt;mso-wrap-distance-bottom:0;mso-position-horizontal:absolute;mso-position-horizontal-relative:text;mso-position-vertical:absolute;mso-position-vertical-relative:text;mso-width-percent:0;mso-height-percent:0;mso-width-relative:margin;mso-height-relative:margin;v-text-anchor:middle" o:gfxdata="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" filled="f" stroked="f" strokeweight="1pt"/>
-                        </w:pict>
-                      </mc:Fallback>
-                    </mc:AlternateContent>
-                  </w:r>
-                  <w:r>
-                    <w:rPr>
-                      <w:rFonts w:ascii="Times New Roman" w:hAnsi="Times New Roman" w:cs="Times New Roman"/>
-                      <w:noProof/>
-                      <w:color w:val="FFFFFF" w:themeColor="background1"/>
-                      <w:sz w:val="21"/>
-                      <w:szCs w:val="21"/>
-                      <w:lang w:val="en-US"/>
-                    </w:rPr>
                     <w:drawing>
-                      <wp:anchor distT="0" distB="0" distL="114300" distR="114300" simplePos="0" relativeHeight="251659264" behindDoc="0" locked="0" layoutInCell="1" allowOverlap="1" wp14:anchorId="78BCE91A" wp14:editId="60A6F142">
+                      <wp:anchor distT="0" distB="0" distL="114300" distR="114300" simplePos="0" relativeHeight="251658240" behindDoc="0" locked="0" layoutInCell="1" allowOverlap="1" wp14:anchorId="2F3CBF1F" wp14:editId="297AA6BF">
                         <wp:simplePos x="0" y="0"/>
                         <wp:positionH relativeFrom="column">
-                          <wp:posOffset>134620</wp:posOffset>
+                          <wp:posOffset>-27940</wp:posOffset>
                         </wp:positionH>
                         <wp:positionV relativeFrom="paragraph">
-                          <wp:posOffset>-464820</wp:posOffset>
+                          <wp:posOffset>38100</wp:posOffset>
                         </wp:positionV>
                         <wp:extent cx="228600" cy="228600"/>
                         <wp:effectExtent l="0" t="0" r="0" b="0"/>
                         <wp:wrapNone/>
-                        <wp:docPr id="28" name="Picture 28"/>
+                        <wp:docPr id="11" name="Picture 11"/>
                         <wp:cNvGraphicFramePr>
                           <a:graphicFrameLocks xmlns:a="http://schemas.openxmlformats.org/drawingml/2006/main" noChangeAspect="1"/>
                         </wp:cNvGraphicFramePr>
@@ -636,13 +257,13 @@
                           <a:graphicData uri="http://schemas.openxmlformats.org/drawingml/2006/picture">
                             <pic:pic xmlns:pic="http://schemas.openxmlformats.org/drawingml/2006/picture">
                               <pic:nvPicPr>
-                                <pic:cNvPr id="28" name="Picture 28"/>
+                                <pic:cNvPr id="11" name="Picture 11"/>
                                 <pic:cNvPicPr>
                                   <a:picLocks noChangeAspect="1" noChangeArrowheads="1"/>
                                 </pic:cNvPicPr>
                               </pic:nvPicPr>
                               <pic:blipFill>
-                                <a:blip r:embed="rId9" cstate="print">
+                                <a:blip r:embed="rId7" cstate="print">
                                   <a:extLst>
                                     <a:ext uri="{28A0092B-C50C-407E-A947-70E740481C1C}">
                                       <a14:useLocalDpi xmlns:a14="http://schemas.microsoft.com/office/drawing/2010/main" val="0"/>
@@ -678,7 +299,66 @@
                       </wp:anchor>
                     </w:drawing>
                   </w:r>
-                  <w:r>
+                </w:p>
+              </w:tc>
+              <w:tc>
+                <w:tcPr>
+                  <w:tcW w:w="3196" w:type="dxa"/>
+                  <w:shd w:val="clear" w:color="auto" w:fill="799BCD"/>
+                  <w:vAlign w:val="center"/>
+                </w:tcPr>
+                <w:p>
+                  <w:pPr>
+                    <w:rPr>
+                      <w:rFonts w:ascii="Times New Roman" w:hAnsi="Times New Roman" w:cs="Times New Roman"/>
+                      <w:color w:val="FFFFFF" w:themeColor="background1"/>
+                      <w:sz w:val="21"/>
+                      <w:szCs w:val="21"/>
+                    </w:rPr>
+                  </w:pPr>
+                  <w:r>
+                    <w:rPr>
+                      <w:rFonts w:ascii="Times New Roman" w:hAnsi="Times New Roman" w:cs="Times New Roman"/>
+                      <w:color w:val="FFFFFF" w:themeColor="background1"/>
+                      <w:sz w:val="21"/>
+                      <w:szCs w:val="21"/>
+                    </w:rPr>
+                    <w:t>(</w:t>
+                  </w:r>
+                  <w:r>
+                    <w:rPr>
+                      <w:rFonts w:ascii="Times New Roman" w:hAnsi="Times New Roman" w:cs="Times New Roman"/>
+                      <w:color w:val="FFFFFF" w:themeColor="background1"/>
+                      <w:sz w:val="21"/>
+                      <w:szCs w:val="21"/>
+                    </w:rPr>
+                    <w:t>+</w:t>
+                  </w:r>
+                  <w:r>
+                    <w:rPr>
+                      <w:rFonts w:ascii="Times New Roman" w:hAnsi="Times New Roman" w:cs="Times New Roman"/>
+                      <w:color w:val="FFFFFF" w:themeColor="background1"/>
+                      <w:sz w:val="21"/>
+                      <w:szCs w:val="21"/>
+                    </w:rPr>
+                    <w:t>254) 704 847676</w:t>
+                  </w:r>
+                </w:p>
+              </w:tc>
+            </w:tr>
+            <w:tr>
+              <w:trPr>
+                <w:trHeight w:val="647"/>
+              </w:trPr>
+              <w:tc>
+                <w:tcPr>
+                  <w:tcW w:w="528" w:type="dxa"/>
+                  <w:shd w:val="clear" w:color="auto" w:fill="799BCD"/>
+                  <w:vAlign w:val="center"/>
+                </w:tcPr>
+                <w:p>
+                  <w:pPr>
+                    <w:ind w:left="170"/>
                     <w:rPr>
                       <w:rFonts w:ascii="Times New Roman" w:hAnsi="Times New Roman" w:cs="Times New Roman"/>
                       <w:b/>
@@ -692,19 +372,29 @@
                       <w:szCs w:val="24"/>
                       <w:lang w:val="en-US"/>
                     </w:rPr>
+                  </w:pPr>
+                  <w:r>
+                    <w:rPr>
+                      <w:rFonts w:ascii="Times New Roman" w:hAnsi="Times New Roman" w:cs="Times New Roman"/>
+                      <w:noProof/>
+                      <w:color w:val="FFFFFF" w:themeColor="background1"/>
+                      <w:sz w:val="21"/>
+                      <w:szCs w:val="21"/>
+                      <w:lang w:val="en-US"/>
+                    </w:rPr>
                     <w:drawing>
-                      <wp:anchor distT="0" distB="0" distL="114300" distR="114300" simplePos="0" relativeHeight="251658240" behindDoc="0" locked="0" layoutInCell="1" allowOverlap="1" wp14:anchorId="2F3CBF1F" wp14:editId="7BDE3DFB">
+                      <wp:anchor distT="0" distB="0" distL="114300" distR="114300" simplePos="0" relativeHeight="251659264" behindDoc="0" locked="0" layoutInCell="1" allowOverlap="1" wp14:anchorId="78BCE91A" wp14:editId="7BC9F3D3">
                         <wp:simplePos x="0" y="0"/>
                         <wp:positionH relativeFrom="column">
-                          <wp:posOffset>134620</wp:posOffset>
+                          <wp:posOffset>-24130</wp:posOffset>
                         </wp:positionH>
                         <wp:positionV relativeFrom="paragraph">
-                          <wp:posOffset>-880745</wp:posOffset>
+                          <wp:posOffset>-3810</wp:posOffset>
                         </wp:positionV>
                         <wp:extent cx="228600" cy="228600"/>
                         <wp:effectExtent l="0" t="0" r="0" b="0"/>
                         <wp:wrapNone/>
-                        <wp:docPr id="11" name="Picture 11"/>
+                        <wp:docPr id="28" name="Picture 28"/>
                         <wp:cNvGraphicFramePr>
                           <a:graphicFrameLocks xmlns:a="http://schemas.openxmlformats.org/drawingml/2006/main" noChangeAspect="1"/>
                         </wp:cNvGraphicFramePr>
@@ -712,13 +402,13 @@
                           <a:graphicData uri="http://schemas.openxmlformats.org/drawingml/2006/picture">
                             <pic:pic xmlns:pic="http://schemas.openxmlformats.org/drawingml/2006/picture">
                               <pic:nvPicPr>
-                                <pic:cNvPr id="11" name="Picture 11"/>
+                                <pic:cNvPr id="28" name="Picture 28"/>
                                 <pic:cNvPicPr>
                                   <a:picLocks noChangeAspect="1" noChangeArrowheads="1"/>
                                 </pic:cNvPicPr>
                               </pic:nvPicPr>
                               <pic:blipFill>
-                                <a:blip r:embed="rId10" cstate="print">
+                                <a:blip r:embed="rId8" cstate="print">
                                   <a:extLst>
                                     <a:ext uri="{28A0092B-C50C-407E-A947-70E740481C1C}">
                                       <a14:useLocalDpi xmlns:a14="http://schemas.microsoft.com/office/drawing/2010/main" val="0"/>
@@ -758,15 +448,158 @@
               </w:tc>
               <w:tc>
                 <w:tcPr>
-                  <w:tcW w:w="3062" w:type="dxa"/>
+                  <w:tcW w:w="3196" w:type="dxa"/>
                   <w:shd w:val="clear" w:color="auto" w:fill="799BCD"/>
                   <w:vAlign w:val="center"/>
                 </w:tcPr>
                 <w:p>
                   <w:pPr>
                     <w:ind w:left="170"/>
-                    <w:rPr>
-                      <w:rFonts w:ascii="Times New Roman" w:eastAsia="Calibri" w:hAnsi="Times New Roman" w:cs="Times New Roman"/>
+                  </w:pPr>
+                </w:p>
+                <w:p>
+                  <w:pPr>
+                    <w:rPr>
+                      <w:rStyle w:val="Hyperlink"/>
+                      <w:rFonts w:ascii="Times New Roman" w:hAnsi="Times New Roman" w:cs="Times New Roman"/>
+                      <w:color w:val="FFFFFF" w:themeColor="background1"/>
+                      <w:sz w:val="21"/>
+                      <w:szCs w:val="21"/>
+                    </w:rPr>
+                  </w:pPr>
+                  <w:hyperlink r:id="rId9" w:history="1">
+                    <w:r>
+                      <w:rPr>
+                        <w:rStyle w:val="Hyperlink"/>
+                        <w:rFonts w:ascii="Times New Roman" w:hAnsi="Times New Roman" w:cs="Times New Roman"/>
+                        <w:color w:val="FFFFFF" w:themeColor="background1"/>
+                        <w:sz w:val="21"/>
+                        <w:szCs w:val="21"/>
+                      </w:rPr>
+                      <w:t>Karanimartin17@gmail.com</w:t>
+                    </w:r>
+                  </w:hyperlink>
+                </w:p>
+                <w:p>
+                  <w:pPr>
+                    <w:ind w:left="170"/>
+                    <w:rPr>
+                      <w:rFonts w:ascii="Times New Roman" w:hAnsi="Times New Roman" w:cs="Times New Roman"/>
+                      <w:color w:val="FFFFFF" w:themeColor="background1"/>
+                      <w:sz w:val="21"/>
+                      <w:szCs w:val="21"/>
+                    </w:rPr>
+                  </w:pPr>
+                </w:p>
+              </w:tc>
+            </w:tr>
+            <w:tr>
+              <w:trPr>
+                <w:trHeight w:val="440"/>
+              </w:trPr>
+              <w:tc>
+                <w:tcPr>
+                  <w:tcW w:w="528" w:type="dxa"/>
+                  <w:shd w:val="clear" w:color="auto" w:fill="799BCD"/>
+                  <w:vAlign w:val="center"/>
+                </w:tcPr>
+                <w:p>
+                  <w:pPr>
+                    <w:rPr>
+                      <w:rFonts w:ascii="Times New Roman" w:hAnsi="Times New Roman" w:cs="Times New Roman"/>
+                      <w:color w:val="FFFFFF" w:themeColor="background1"/>
+                      <w:sz w:val="20"/>
+                      <w:szCs w:val="20"/>
+                    </w:rPr>
+                  </w:pPr>
+                  <w:r>
+                    <w:rPr>
+                      <w:rFonts w:ascii="Times New Roman" w:hAnsi="Times New Roman" w:cs="Times New Roman"/>
+                      <w:color w:val="FFFFFF" w:themeColor="background1"/>
+                      <w:sz w:val="20"/>
+                      <w:szCs w:val="20"/>
+                    </w:rPr>
+                    <w:t xml:space="preserve">  </w:t>
+                  </w:r>
+                  <w:r>
+                    <w:rPr>
+                      <w:rFonts w:ascii="Times New Roman" w:hAnsi="Times New Roman" w:cs="Times New Roman"/>
+                      <w:noProof/>
+                      <w:color w:val="FFFFFF" w:themeColor="background1"/>
+                      <w:sz w:val="20"/>
+                      <w:szCs w:val="20"/>
+                      <w:lang w:val="en-US"/>
+                    </w:rPr>
+                    <w:drawing>
+                      <wp:inline distT="0" distB="0" distL="0" distR="0" wp14:anchorId="485B7271" wp14:editId="2EE9FEFC">
+                        <wp:extent cx="198120" cy="198120"/>
+                        <wp:effectExtent l="0" t="0" r="0" b="0"/>
+                        <wp:docPr id="15" name="Picture 15"/>
+                        <wp:cNvGraphicFramePr>
+                          <a:graphicFrameLocks xmlns:a="http://schemas.openxmlformats.org/drawingml/2006/main" noChangeAspect="1"/>
+                        </wp:cNvGraphicFramePr>
+                        <a:graphic xmlns:a="http://schemas.openxmlformats.org/drawingml/2006/main">
+                          <a:graphicData uri="http://schemas.openxmlformats.org/drawingml/2006/picture">
+                            <pic:pic xmlns:pic="http://schemas.openxmlformats.org/drawingml/2006/picture">
+                              <pic:nvPicPr>
+                                <pic:cNvPr id="15" name="globe.png"/>
+                                <pic:cNvPicPr/>
+                              </pic:nvPicPr>
+                              <pic:blipFill>
+                                <a:blip r:embed="rId10">
+                                  <a:extLst>
+                                    <a:ext uri="{28A0092B-C50C-407E-A947-70E740481C1C}">
+                                      <a14:useLocalDpi xmlns:a14="http://schemas.microsoft.com/office/drawing/2010/main" val="0"/>
+                                    </a:ext>
+                                  </a:extLst>
+                                </a:blip>
+                                <a:stretch>
+                                  <a:fillRect/>
+                                </a:stretch>
+                              </pic:blipFill>
+                              <pic:spPr>
+                                <a:xfrm>
+                                  <a:off x="0" y="0"/>
+                                  <a:ext cx="198120" cy="198120"/>
+                                </a:xfrm>
+                                <a:prstGeom prst="rect">
+                                  <a:avLst/>
+                                </a:prstGeom>
+                              </pic:spPr>
+                            </pic:pic>
+                          </a:graphicData>
+                        </a:graphic>
+                      </wp:inline>
+                    </w:drawing>
+                  </w:r>
+                  <w:r>
+                    <w:rPr>
+                      <w:rFonts w:ascii="Times New Roman" w:hAnsi="Times New Roman" w:cs="Times New Roman"/>
+                      <w:color w:val="FFFFFF" w:themeColor="background1"/>
+                      <w:sz w:val="20"/>
+                      <w:szCs w:val="20"/>
+                    </w:rPr>
+                    <w:t xml:space="preserve">             </w:t>
+                  </w:r>
+                </w:p>
+              </w:tc>
+              <w:tc>
+                <w:tcPr>
+                  <w:tcW w:w="3196" w:type="dxa"/>
+                  <w:shd w:val="clear" w:color="auto" w:fill="799BCD"/>
+                  <w:vAlign w:val="center"/>
+                </w:tcPr>
+                <w:p>
+                  <w:pPr>
+                    <w:rPr>
+                      <w:color w:val="FFFFFF" w:themeColor="background1"/>
+                    </w:rPr>
+                  </w:pPr>
+                </w:p>
+                <w:p>
+                  <w:pPr>
+                    <w:rPr>
+                      <w:rFonts w:ascii="Times New Roman" w:hAnsi="Times New Roman" w:cs="Times New Roman"/>
                       <w:color w:val="FFFFFF" w:themeColor="background1"/>
                       <w:sz w:val="21"/>
                       <w:szCs w:val="21"/>
@@ -776,7 +609,147 @@
                     <w:r>
                       <w:rPr>
                         <w:rStyle w:val="Hyperlink"/>
+                        <w:rFonts w:ascii="Times New Roman" w:hAnsi="Times New Roman" w:cs="Times New Roman"/>
+                        <w:color w:val="FFFFFF" w:themeColor="background1"/>
+                        <w:sz w:val="21"/>
+                        <w:szCs w:val="21"/>
+                      </w:rPr>
+                      <w:t>https://qarani-m.github.io/Martin-Ka</w:t>
+                    </w:r>
+                    <w:r>
+                      <w:rPr>
+                        <w:rStyle w:val="Hyperlink"/>
+                        <w:rFonts w:ascii="Times New Roman" w:hAnsi="Times New Roman" w:cs="Times New Roman"/>
+                        <w:color w:val="FFFFFF" w:themeColor="background1"/>
+                        <w:sz w:val="21"/>
+                        <w:szCs w:val="21"/>
+                      </w:rPr>
+                      <w:t>r</w:t>
+                    </w:r>
+                    <w:r>
+                      <w:rPr>
+                        <w:rStyle w:val="Hyperlink"/>
+                        <w:rFonts w:ascii="Times New Roman" w:hAnsi="Times New Roman" w:cs="Times New Roman"/>
+                        <w:color w:val="FFFFFF" w:themeColor="background1"/>
+                        <w:sz w:val="21"/>
+                        <w:szCs w:val="21"/>
+                      </w:rPr>
+                      <w:t>ani/</w:t>
+                    </w:r>
+                  </w:hyperlink>
+                </w:p>
+              </w:tc>
+            </w:tr>
+            <w:tr>
+              <w:trPr>
+                <w:trHeight w:val="705"/>
+              </w:trPr>
+              <w:tc>
+                <w:tcPr>
+                  <w:tcW w:w="528" w:type="dxa"/>
+                  <w:shd w:val="clear" w:color="auto" w:fill="799BCD"/>
+                  <w:vAlign w:val="center"/>
+                </w:tcPr>
+                <w:p>
+                  <w:pPr>
+                    <w:rPr>
+                      <w:rFonts w:ascii="Times New Roman" w:eastAsia="Calibri" w:hAnsi="Times New Roman" w:cs="Times New Roman"/>
+                      <w:color w:val="FFFFFF" w:themeColor="background1"/>
+                      <w:sz w:val="20"/>
+                      <w:szCs w:val="20"/>
+                    </w:rPr>
+                  </w:pPr>
+                </w:p>
+                <w:p>
+                  <w:pPr>
+                    <w:rPr>
+                      <w:rFonts w:ascii="Times New Roman" w:eastAsia="Calibri" w:hAnsi="Times New Roman" w:cs="Times New Roman"/>
+                      <w:color w:val="FFFFFF" w:themeColor="background1"/>
+                      <w:sz w:val="20"/>
+                      <w:szCs w:val="20"/>
+                    </w:rPr>
+                  </w:pPr>
+                  <w:r>
+                    <w:rPr>
+                      <w:rFonts w:ascii="Times New Roman" w:eastAsia="Calibri" w:hAnsi="Times New Roman" w:cs="Times New Roman"/>
+                      <w:noProof/>
+                      <w:color w:val="FFFFFF" w:themeColor="background1"/>
+                      <w:sz w:val="20"/>
+                      <w:szCs w:val="20"/>
+                      <w:lang w:val="en-US"/>
+                    </w:rPr>
+                    <w:drawing>
+                      <wp:inline distT="0" distB="0" distL="0" distR="0" wp14:anchorId="534265D0" wp14:editId="0C71A57C">
+                        <wp:extent cx="198120" cy="198120"/>
+                        <wp:effectExtent l="0" t="0" r="0" b="0"/>
+                        <wp:docPr id="14" name="Picture 14"/>
+                        <wp:cNvGraphicFramePr>
+                          <a:graphicFrameLocks xmlns:a="http://schemas.openxmlformats.org/drawingml/2006/main" noChangeAspect="1"/>
+                        </wp:cNvGraphicFramePr>
+                        <a:graphic xmlns:a="http://schemas.openxmlformats.org/drawingml/2006/main">
+                          <a:graphicData uri="http://schemas.openxmlformats.org/drawingml/2006/picture">
+                            <pic:pic xmlns:pic="http://schemas.openxmlformats.org/drawingml/2006/picture">
+                              <pic:nvPicPr>
+                                <pic:cNvPr id="14" name="github.png"/>
+                                <pic:cNvPicPr/>
+                              </pic:nvPicPr>
+                              <pic:blipFill>
+                                <a:blip r:embed="rId12">
+                                  <a:extLst>
+                                    <a:ext uri="{28A0092B-C50C-407E-A947-70E740481C1C}">
+                                      <a14:useLocalDpi xmlns:a14="http://schemas.microsoft.com/office/drawing/2010/main" val="0"/>
+                                    </a:ext>
+                                  </a:extLst>
+                                </a:blip>
+                                <a:stretch>
+                                  <a:fillRect/>
+                                </a:stretch>
+                              </pic:blipFill>
+                              <pic:spPr>
+                                <a:xfrm>
+                                  <a:off x="0" y="0"/>
+                                  <a:ext cx="198120" cy="198120"/>
+                                </a:xfrm>
+                                <a:prstGeom prst="rect">
+                                  <a:avLst/>
+                                </a:prstGeom>
+                              </pic:spPr>
+                            </pic:pic>
+                          </a:graphicData>
+                        </a:graphic>
+                      </wp:inline>
+                    </w:drawing>
+                  </w:r>
+                </w:p>
+              </w:tc>
+              <w:tc>
+                <w:tcPr>
+                  <w:tcW w:w="3196" w:type="dxa"/>
+                  <w:shd w:val="clear" w:color="auto" w:fill="799BCD"/>
+                  <w:vAlign w:val="center"/>
+                </w:tcPr>
+                <w:p>
+                  <w:pPr>
+                    <w:rPr>
+                      <w:color w:val="FFFFFF" w:themeColor="background1"/>
+                    </w:rPr>
+                  </w:pPr>
+                </w:p>
+                <w:p>
+                  <w:pPr>
+                    <w:rPr>
+                      <w:rFonts w:ascii="Times New Roman" w:eastAsia="Calibri" w:hAnsi="Times New Roman" w:cs="Times New Roman"/>
+                      <w:color w:val="FFFFFF" w:themeColor="background1"/>
+                      <w:sz w:val="21"/>
+                      <w:szCs w:val="21"/>
+                    </w:rPr>
+                  </w:pPr>
+                  <w:hyperlink r:id="rId13" w:history="1">
+                    <w:r>
+                      <w:rPr>
+                        <w:rStyle w:val="Hyperlink"/>
                         <w:rFonts w:ascii="Times New Roman" w:eastAsia="Calibri" w:hAnsi="Times New Roman" w:cs="Times New Roman"/>
+                        <w:color w:val="FFFFFF" w:themeColor="background1"/>
                         <w:sz w:val="21"/>
                         <w:szCs w:val="21"/>
                       </w:rPr>
@@ -792,7 +765,7 @@
               </w:trPr>
               <w:tc>
                 <w:tcPr>
-                  <w:tcW w:w="3576" w:type="dxa"/>
+                  <w:tcW w:w="3724" w:type="dxa"/>
                   <w:gridSpan w:val="2"/>
                   <w:shd w:val="clear" w:color="auto" w:fill="799BCD"/>
                   <w:vAlign w:val="center"/>
@@ -815,7 +788,7 @@
               </w:trPr>
               <w:tc>
                 <w:tcPr>
-                  <w:tcW w:w="3576" w:type="dxa"/>
+                  <w:tcW w:w="3724" w:type="dxa"/>
                   <w:gridSpan w:val="2"/>
                   <w:tcBorders>
                     <w:bottom w:val="single" w:sz="4" w:space="0" w:color="FFFFFF" w:themeColor="background1"/>
@@ -855,7 +828,7 @@
               </w:trPr>
               <w:tc>
                 <w:tcPr>
-                  <w:tcW w:w="3576" w:type="dxa"/>
+                  <w:tcW w:w="3724" w:type="dxa"/>
                   <w:gridSpan w:val="2"/>
                   <w:tcBorders>
                     <w:top w:val="single" w:sz="4" w:space="0" w:color="FFFFFF" w:themeColor="background1"/>
@@ -887,7 +860,7 @@
               </w:trPr>
               <w:tc>
                 <w:tcPr>
-                  <w:tcW w:w="3576" w:type="dxa"/>
+                  <w:tcW w:w="3724" w:type="dxa"/>
                   <w:gridSpan w:val="2"/>
                   <w:shd w:val="clear" w:color="auto" w:fill="799BCD"/>
                   <w:vAlign w:val="center"/>
@@ -1115,7 +1088,7 @@
               </w:trPr>
               <w:tc>
                 <w:tcPr>
-                  <w:tcW w:w="3576" w:type="dxa"/>
+                  <w:tcW w:w="3724" w:type="dxa"/>
                   <w:gridSpan w:val="2"/>
                   <w:shd w:val="clear" w:color="auto" w:fill="799BCD"/>
                   <w:vAlign w:val="center"/>
@@ -1139,7 +1112,7 @@
               </w:trPr>
               <w:tc>
                 <w:tcPr>
-                  <w:tcW w:w="3576" w:type="dxa"/>
+                  <w:tcW w:w="3724" w:type="dxa"/>
                   <w:gridSpan w:val="2"/>
                   <w:tcBorders>
                     <w:bottom w:val="single" w:sz="4" w:space="0" w:color="FFFFFF" w:themeColor="background1"/>
@@ -1192,7 +1165,7 @@
               </w:trPr>
               <w:tc>
                 <w:tcPr>
-                  <w:tcW w:w="3576" w:type="dxa"/>
+                  <w:tcW w:w="3724" w:type="dxa"/>
                   <w:gridSpan w:val="2"/>
                   <w:tcBorders>
                     <w:top w:val="single" w:sz="4" w:space="0" w:color="FFFFFF" w:themeColor="background1"/>
@@ -1221,7 +1194,7 @@
               </w:trPr>
               <w:tc>
                 <w:tcPr>
-                  <w:tcW w:w="3576" w:type="dxa"/>
+                  <w:tcW w:w="3724" w:type="dxa"/>
                   <w:gridSpan w:val="2"/>
                   <w:shd w:val="clear" w:color="auto" w:fill="799BCD"/>
                 </w:tcPr>
@@ -1327,7 +1300,7 @@
                       </mc:Choice>
                       <mc:Fallback>
                         <w:pict>
-                          <v:roundrect w14:anchorId="01ED22CD" id="Rounded Rectangle 2" o:spid="_x0000_s1026" style="position:absolute;margin-left:12.6pt;margin-top:7.2pt;width:132pt;height:6.15pt;z-index:251699200;visibility:visible;mso-wrap-style:square;mso-width-percent:0;mso-height-percent:0;mso-wrap-distance-left:9pt;mso-wrap-distance-top:0;mso-wrap-distance-right:9pt;mso-wrap-distance-bottom:0;mso-position-horizontal:absolute;mso-position-horizontal-relative:text;mso-position-vertical:absolute;mso-position-vertical-relative:text;mso-width-percent:0;mso-height-percent:0;mso-width-relative:margin;mso-height-relative:margin;v-text-anchor:middle" arcsize="10923f" o:gfxdata="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" fillcolor="#dc143c" stroked="f" strokeweight="1pt">
+                          <v:roundrect w14:anchorId="03784798" id="Rounded Rectangle 2" o:spid="_x0000_s1026" style="position:absolute;margin-left:12.6pt;margin-top:7.2pt;width:132pt;height:6.15pt;z-index:251699200;visibility:visible;mso-wrap-style:square;mso-width-percent:0;mso-height-percent:0;mso-wrap-distance-left:9pt;mso-wrap-distance-top:0;mso-wrap-distance-right:9pt;mso-wrap-distance-bottom:0;mso-position-horizontal:absolute;mso-position-horizontal-relative:text;mso-position-vertical:absolute;mso-position-vertical-relative:text;mso-width-percent:0;mso-height-percent:0;mso-width-relative:margin;mso-height-relative:margin;v-text-anchor:middle" arcsize="10923f" o:gfxdata="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" fillcolor="#dc143c" stroked="f" strokeweight="1pt">
                             <v:stroke joinstyle="miter"/>
                           </v:roundrect>
                         </w:pict>
@@ -1425,7 +1398,7 @@
               </w:trPr>
               <w:tc>
                 <w:tcPr>
-                  <w:tcW w:w="3576" w:type="dxa"/>
+                  <w:tcW w:w="3724" w:type="dxa"/>
                   <w:gridSpan w:val="2"/>
                   <w:shd w:val="clear" w:color="auto" w:fill="799BCD"/>
                 </w:tcPr>
@@ -1625,11 +1598,11 @@
             </w:tr>
             <w:tr>
               <w:trPr>
-                <w:trHeight w:val="547"/>
+                <w:trHeight w:val="814"/>
               </w:trPr>
               <w:tc>
                 <w:tcPr>
-                  <w:tcW w:w="3576" w:type="dxa"/>
+                  <w:tcW w:w="3724" w:type="dxa"/>
                   <w:gridSpan w:val="2"/>
                   <w:shd w:val="clear" w:color="auto" w:fill="799BCD"/>
                 </w:tcPr>
@@ -1680,16 +1653,16 @@
                     <mc:AlternateContent>
                       <mc:Choice Requires="wps">
                         <w:drawing>
-                          <wp:anchor distT="0" distB="0" distL="114300" distR="114300" simplePos="0" relativeHeight="251695104" behindDoc="0" locked="0" layoutInCell="1" allowOverlap="1" wp14:anchorId="07A17D9A" wp14:editId="26EB6A69">
+                          <wp:anchor distT="0" distB="0" distL="114300" distR="114300" simplePos="0" relativeHeight="251695104" behindDoc="0" locked="0" layoutInCell="1" allowOverlap="1" wp14:anchorId="07A17D9A" wp14:editId="7DFE4FFF">
                             <wp:simplePos x="0" y="0"/>
                             <wp:positionH relativeFrom="column">
-                              <wp:posOffset>162560</wp:posOffset>
+                              <wp:posOffset>160713</wp:posOffset>
                             </wp:positionH>
                             <wp:positionV relativeFrom="paragraph">
-                              <wp:posOffset>100965</wp:posOffset>
+                              <wp:posOffset>97905</wp:posOffset>
                             </wp:positionV>
-                            <wp:extent cx="967740" cy="62865"/>
-                            <wp:effectExtent l="0" t="0" r="3810" b="0"/>
+                            <wp:extent cx="967740" cy="69793"/>
+                            <wp:effectExtent l="0" t="0" r="3810" b="6985"/>
                             <wp:wrapNone/>
                             <wp:docPr id="19" name="Rounded Rectangle 19"/>
                             <wp:cNvGraphicFramePr/>
@@ -1700,7 +1673,7 @@
                                   <wps:spPr>
                                     <a:xfrm>
                                       <a:off x="0" y="0"/>
-                                      <a:ext cx="967740" cy="62865"/>
+                                      <a:ext cx="967740" cy="69793"/>
                                     </a:xfrm>
                                     <a:prstGeom prst="roundRect">
                                       <a:avLst/>
@@ -1735,7 +1708,7 @@
                       </mc:Choice>
                       <mc:Fallback>
                         <w:pict>
-                          <v:roundrect w14:anchorId="70ACEC54" id="Rounded Rectangle 19" o:spid="_x0000_s1026" style="position:absolute;margin-left:12.8pt;margin-top:7.95pt;width:76.2pt;height:4.95pt;z-index:251695104;visibility:visible;mso-wrap-style:square;mso-width-percent:0;mso-height-percent:0;mso-wrap-distance-left:9pt;mso-wrap-distance-top:0;mso-wrap-distance-right:9pt;mso-wrap-distance-bottom:0;mso-position-horizontal:absolute;mso-position-horizontal-relative:text;mso-position-vertical:absolute;mso-position-vertical-relative:text;mso-width-percent:0;mso-height-percent:0;mso-width-relative:margin;mso-height-relative:margin;v-text-anchor:middle" arcsize="10923f" o:gfxdata="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" fillcolor="#dc143c" stroked="f" strokeweight="1pt">
+                          <v:roundrect w14:anchorId="59FAE4CB" id="Rounded Rectangle 19" o:spid="_x0000_s1026" style="position:absolute;margin-left:12.65pt;margin-top:7.7pt;width:76.2pt;height:5.5pt;z-index:251695104;visibility:visible;mso-wrap-style:square;mso-width-percent:0;mso-height-percent:0;mso-wrap-distance-left:9pt;mso-wrap-distance-top:0;mso-wrap-distance-right:9pt;mso-wrap-distance-bottom:0;mso-position-horizontal:absolute;mso-position-horizontal-relative:text;mso-position-vertical:absolute;mso-position-vertical-relative:text;mso-width-percent:0;mso-height-percent:0;mso-width-relative:margin;mso-height-relative:margin;v-text-anchor:middle" arcsize="10923f" o:gfxdata="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" fillcolor="#dc143c" stroked="f" strokeweight="1pt">
                             <v:stroke joinstyle="miter"/>
                           </v:roundrect>
                         </w:pict>
@@ -1833,7 +1806,7 @@
               </w:trPr>
               <w:tc>
                 <w:tcPr>
-                  <w:tcW w:w="3576" w:type="dxa"/>
+                  <w:tcW w:w="3724" w:type="dxa"/>
                   <w:gridSpan w:val="2"/>
                   <w:shd w:val="clear" w:color="auto" w:fill="799BCD"/>
                 </w:tcPr>
@@ -2711,26 +2684,15 @@
                       <w:rFonts w:ascii="Times New Roman" w:hAnsi="Times New Roman" w:cs="Times New Roman"/>
                       <w:color w:val="262626" w:themeColor="text1" w:themeTint="D9"/>
                     </w:rPr>
-                    <w:t xml:space="preserve"> I have experience </w:t>
-                  </w:r>
-                  <w:proofErr w:type="gramStart"/>
+                    <w:t xml:space="preserve"> I have experience applying </w:t>
+                  </w:r>
                   <w:r>
                     <w:rPr>
                       <w:rFonts w:ascii="Times New Roman" w:hAnsi="Times New Roman" w:cs="Times New Roman"/>
                       <w:color w:val="262626" w:themeColor="text1" w:themeTint="D9"/>
                     </w:rPr>
-                    <w:t>applying  my</w:t>
-                  </w:r>
-                  <w:proofErr w:type="gramEnd"/>
-                  <w:r>
-                    <w:rPr>
-                      <w:rFonts w:ascii="Times New Roman" w:hAnsi="Times New Roman" w:cs="Times New Roman"/>
-                      <w:color w:val="262626" w:themeColor="text1" w:themeTint="D9"/>
-                    </w:rPr>
-                    <w:t xml:space="preserve"> knowledge to solve real world problems and am able to adapt to new technologies quickly</w:t>
-                  </w:r>
-                  <w:bookmarkStart w:id="0" w:name="_GoBack"/>
-                  <w:bookmarkEnd w:id="0"/>
+                    <w:t>my knowledge to solve real world problems and am able to adapt to new technologies quickly</w:t>
+                  </w:r>
                 </w:p>
                 <w:p>
                   <w:pPr>
@@ -2856,7 +2818,7 @@
             </w:tr>
             <w:tr>
               <w:trPr>
-                <w:trHeight w:val="58"/>
+                <w:trHeight w:val="3563"/>
               </w:trPr>
               <w:tc>
                 <w:tcPr>
@@ -2870,21 +2832,19 @@
                     <w:rPr>
                       <w:rFonts w:ascii="Times New Roman" w:hAnsi="Times New Roman" w:cs="Times New Roman"/>
                       <w:b/>
-                      <w:bCs/>
-                    </w:rPr>
-                  </w:pPr>
-                  <w:r>
-                    <w:rPr>
-                      <w:rFonts w:ascii="Times New Roman" w:hAnsi="Times New Roman" w:cs="Times New Roman"/>
-                    </w:rPr>
-                    <w:t xml:space="preserve">  </w:t>
-                  </w:r>
+                      <w:sz w:val="28"/>
+                      <w:szCs w:val="28"/>
+                    </w:rPr>
+                  </w:pPr>
                   <w:r>
                     <w:rPr>
                       <w:rFonts w:ascii="Times New Roman" w:hAnsi="Times New Roman" w:cs="Times New Roman"/>
                       <w:b/>
-                    </w:rPr>
-                    <w:t>Screen Share App</w:t>
+                      <w:color w:val="000000" w:themeColor="text1"/>
+                      <w:sz w:val="28"/>
+                      <w:szCs w:val="28"/>
+                    </w:rPr>
+                    <w:t>video streaming server and client application</w:t>
                   </w:r>
                 </w:p>
                 <w:p>
@@ -2892,86 +2852,62 @@
                     <w:pStyle w:val="ListParagraph"/>
                     <w:numPr>
                       <w:ilvl w:val="0"/>
-                      <w:numId w:val="1"/>
+                      <w:numId w:val="6"/>
                     </w:numPr>
-                    <w:spacing w:after="80"/>
-                    <w:ind w:left="697" w:right="340" w:hanging="357"/>
-                    <w:contextualSpacing w:val="0"/>
-                    <w:rPr>
-                      <w:rFonts w:ascii="Times New Roman" w:hAnsi="Times New Roman" w:cs="Times New Roman"/>
-                    </w:rPr>
-                  </w:pPr>
-                  <w:r>
-                    <w:rPr>
-                      <w:rFonts w:ascii="Times New Roman" w:hAnsi="Times New Roman" w:cs="Times New Roman"/>
-                    </w:rPr>
-                    <w:t>The app is written in Python. Main Libraries used are the python in-built socket library and threading library among others</w:t>
-                  </w:r>
-                  <w:r>
-                    <w:rPr>
-                      <w:rFonts w:ascii="Times New Roman" w:hAnsi="Times New Roman" w:cs="Times New Roman"/>
-                    </w:rPr>
-                    <w:t xml:space="preserve">. </w:t>
-                  </w:r>
-                  <w:r>
-                    <w:rPr>
-                      <w:rFonts w:ascii="Times New Roman" w:hAnsi="Times New Roman" w:cs="Times New Roman"/>
-                    </w:rPr>
-                    <w:t>To work</w:t>
-                  </w:r>
-                  <w:r>
-                    <w:rPr>
-                      <w:rFonts w:ascii="Times New Roman" w:hAnsi="Times New Roman" w:cs="Times New Roman"/>
-                    </w:rPr>
-                    <w:t>,</w:t>
-                  </w:r>
-                  <w:r>
-                    <w:rPr>
-                      <w:rFonts w:ascii="Times New Roman" w:hAnsi="Times New Roman" w:cs="Times New Roman"/>
-                    </w:rPr>
-                    <w:t xml:space="preserve"> the app uses the Server client model where the server  </w:t>
-                  </w:r>
-                  <w:r>
-                    <w:rPr>
-                      <w:rFonts w:ascii="Times New Roman" w:hAnsi="Times New Roman" w:cs="Times New Roman"/>
-                    </w:rPr>
-                    <w:t xml:space="preserve"> </w:t>
-                  </w:r>
-                  <w:r>
-                    <w:rPr>
-                      <w:rFonts w:ascii="Times New Roman" w:hAnsi="Times New Roman" w:cs="Times New Roman"/>
-                    </w:rPr>
-                    <w:t>records its</w:t>
-                  </w:r>
-                  <w:r>
-                    <w:rPr>
-                      <w:rFonts w:ascii="Times New Roman" w:hAnsi="Times New Roman" w:cs="Times New Roman"/>
-                    </w:rPr>
-                    <w:t xml:space="preserve"> host’s</w:t>
-                  </w:r>
-                  <w:r>
-                    <w:rPr>
-                      <w:rFonts w:ascii="Times New Roman" w:hAnsi="Times New Roman" w:cs="Times New Roman"/>
-                    </w:rPr>
-                    <w:t xml:space="preserve"> screen send byte streams </w:t>
-                  </w:r>
-                  <w:r>
-                    <w:rPr>
-                      <w:rFonts w:ascii="Times New Roman" w:hAnsi="Times New Roman" w:cs="Times New Roman"/>
-                    </w:rPr>
-                    <w:t xml:space="preserve">as frames </w:t>
-                  </w:r>
-                  <w:r>
-                    <w:rPr>
-                      <w:rFonts w:ascii="Times New Roman" w:hAnsi="Times New Roman" w:cs="Times New Roman"/>
-                    </w:rPr>
-                    <w:t>to client</w:t>
-                  </w:r>
-                  <w:r>
-                    <w:rPr>
-                      <w:rFonts w:ascii="Times New Roman" w:hAnsi="Times New Roman" w:cs="Times New Roman"/>
-                    </w:rPr>
-                    <w:t>.</w:t>
+                    <w:ind w:right="567"/>
+                    <w:rPr>
+                      <w:rFonts w:ascii="Times New Roman" w:hAnsi="Times New Roman" w:cs="Times New Roman"/>
+                      <w:color w:val="000000" w:themeColor="text1"/>
+                      <w:sz w:val="20"/>
+                      <w:szCs w:val="20"/>
+                    </w:rPr>
+                  </w:pPr>
+                  <w:r>
+                    <w:rPr>
+                      <w:rFonts w:ascii="Times New Roman" w:hAnsi="Times New Roman" w:cs="Times New Roman"/>
+                      <w:color w:val="000000" w:themeColor="text1"/>
+                      <w:sz w:val="20"/>
+                      <w:szCs w:val="20"/>
+                    </w:rPr>
+                    <w:t xml:space="preserve">This </w:t>
+                  </w:r>
+                  <w:r>
+                    <w:rPr>
+                      <w:rFonts w:ascii="Times New Roman" w:hAnsi="Times New Roman" w:cs="Times New Roman"/>
+                      <w:color w:val="000000" w:themeColor="text1"/>
+                      <w:sz w:val="20"/>
+                      <w:szCs w:val="20"/>
+                    </w:rPr>
+                    <w:t xml:space="preserve">Project is </w:t>
+                  </w:r>
+                  <w:proofErr w:type="gramStart"/>
+                  <w:r>
+                    <w:rPr>
+                      <w:rFonts w:ascii="Times New Roman" w:hAnsi="Times New Roman" w:cs="Times New Roman"/>
+                      <w:color w:val="000000" w:themeColor="text1"/>
+                      <w:sz w:val="20"/>
+                      <w:szCs w:val="20"/>
+                    </w:rPr>
+                    <w:t xml:space="preserve">a </w:t>
+                  </w:r>
+                  <w:r>
+                    <w:rPr>
+                      <w:rFonts w:ascii="Times New Roman" w:hAnsi="Times New Roman" w:cs="Times New Roman"/>
+                      <w:color w:val="000000" w:themeColor="text1"/>
+                      <w:sz w:val="20"/>
+                      <w:szCs w:val="20"/>
+                    </w:rPr>
+                    <w:t xml:space="preserve"> video</w:t>
+                  </w:r>
+                  <w:proofErr w:type="gramEnd"/>
+                  <w:r>
+                    <w:rPr>
+                      <w:rFonts w:ascii="Times New Roman" w:hAnsi="Times New Roman" w:cs="Times New Roman"/>
+                      <w:color w:val="000000" w:themeColor="text1"/>
+                      <w:sz w:val="20"/>
+                      <w:szCs w:val="20"/>
+                    </w:rPr>
+                    <w:t xml:space="preserve"> streaming server and client application, written in Python. </w:t>
                   </w:r>
                 </w:p>
                 <w:p>
@@ -2979,78 +2915,42 @@
                     <w:pStyle w:val="ListParagraph"/>
                     <w:numPr>
                       <w:ilvl w:val="0"/>
-                      <w:numId w:val="1"/>
+                      <w:numId w:val="6"/>
                     </w:numPr>
-                    <w:spacing w:after="80"/>
-                    <w:ind w:left="697" w:right="340" w:hanging="357"/>
-                    <w:contextualSpacing w:val="0"/>
-                    <w:rPr>
-                      <w:rFonts w:ascii="Times New Roman" w:hAnsi="Times New Roman" w:cs="Times New Roman"/>
-                    </w:rPr>
-                  </w:pPr>
-                  <w:r>
-                    <w:rPr>
-                      <w:rFonts w:ascii="Times New Roman" w:hAnsi="Times New Roman" w:cs="Times New Roman"/>
-                    </w:rPr>
-                    <w:t xml:space="preserve">the client creates a display </w:t>
-                  </w:r>
-                  <w:proofErr w:type="gramStart"/>
-                  <w:r>
-                    <w:rPr>
-                      <w:rFonts w:ascii="Times New Roman" w:hAnsi="Times New Roman" w:cs="Times New Roman"/>
-                    </w:rPr>
-                    <w:t xml:space="preserve">window </w:t>
-                  </w:r>
-                  <w:r>
-                    <w:rPr>
-                      <w:rFonts w:ascii="Times New Roman" w:hAnsi="Times New Roman" w:cs="Times New Roman"/>
-                    </w:rPr>
-                    <w:t xml:space="preserve"> using</w:t>
-                  </w:r>
-                  <w:proofErr w:type="gramEnd"/>
-                  <w:r>
-                    <w:rPr>
-                      <w:rFonts w:ascii="Times New Roman" w:hAnsi="Times New Roman" w:cs="Times New Roman"/>
-                    </w:rPr>
-                    <w:t xml:space="preserve"> the </w:t>
-                  </w:r>
-                  <w:proofErr w:type="spellStart"/>
-                  <w:r>
-                    <w:rPr>
-                      <w:rFonts w:ascii="Times New Roman" w:hAnsi="Times New Roman" w:cs="Times New Roman"/>
-                    </w:rPr>
-                    <w:t>Opencv</w:t>
-                  </w:r>
-                  <w:proofErr w:type="spellEnd"/>
-                  <w:r>
-                    <w:rPr>
-                      <w:rFonts w:ascii="Times New Roman" w:hAnsi="Times New Roman" w:cs="Times New Roman"/>
-                    </w:rPr>
-                    <w:t xml:space="preserve"> python library </w:t>
-                  </w:r>
-                  <w:r>
-                    <w:rPr>
-                      <w:rFonts w:ascii="Times New Roman" w:hAnsi="Times New Roman" w:cs="Times New Roman"/>
-                    </w:rPr>
-                    <w:t xml:space="preserve">and displays the </w:t>
-                  </w:r>
-                  <w:r>
-                    <w:rPr>
-                      <w:rFonts w:ascii="Times New Roman" w:hAnsi="Times New Roman" w:cs="Times New Roman"/>
-                    </w:rPr>
-                    <w:t xml:space="preserve">frames it received </w:t>
-                  </w:r>
-                  <w:r>
-                    <w:rPr>
-                      <w:rFonts w:ascii="Times New Roman" w:hAnsi="Times New Roman" w:cs="Times New Roman"/>
-                    </w:rPr>
-                    <w:t xml:space="preserve">  as a video</w:t>
-                  </w:r>
-                  <w:r>
-                    <w:rPr>
-                      <w:rFonts w:ascii="Times New Roman" w:hAnsi="Times New Roman" w:cs="Times New Roman"/>
+                    <w:ind w:right="567"/>
+                    <w:rPr>
+                      <w:rFonts w:ascii="Times New Roman" w:hAnsi="Times New Roman" w:cs="Times New Roman"/>
+                      <w:color w:val="000000" w:themeColor="text1"/>
+                      <w:sz w:val="20"/>
+                      <w:szCs w:val="20"/>
+                    </w:rPr>
+                  </w:pPr>
+                  <w:r>
+                    <w:rPr>
+                      <w:rFonts w:ascii="Times New Roman" w:hAnsi="Times New Roman" w:cs="Times New Roman"/>
+                      <w:color w:val="000000" w:themeColor="text1"/>
+                      <w:sz w:val="20"/>
+                      <w:szCs w:val="20"/>
+                    </w:rPr>
+                    <w:t>The server capture</w:t>
+                  </w:r>
+                  <w:r>
+                    <w:rPr>
+                      <w:rFonts w:ascii="Times New Roman" w:hAnsi="Times New Roman" w:cs="Times New Roman"/>
+                      <w:color w:val="000000" w:themeColor="text1"/>
+                      <w:sz w:val="20"/>
+                      <w:szCs w:val="20"/>
                     </w:rPr>
                     <w:t xml:space="preserve"> </w:t>
+                  </w:r>
+                  <w:r>
+                    <w:rPr>
+                      <w:rFonts w:ascii="Times New Roman" w:hAnsi="Times New Roman" w:cs="Times New Roman"/>
+                      <w:color w:val="000000" w:themeColor="text1"/>
+                      <w:sz w:val="20"/>
+                      <w:szCs w:val="20"/>
+                    </w:rPr>
+                    <w:t>video from a given file, and sends the frames to a client over a socket connection using the UDP protocol</w:t>
                   </w:r>
                 </w:p>
                 <w:p>
@@ -3058,32 +2958,62 @@
                     <w:pStyle w:val="ListParagraph"/>
                     <w:numPr>
                       <w:ilvl w:val="0"/>
-                      <w:numId w:val="1"/>
+                      <w:numId w:val="6"/>
                     </w:numPr>
-                    <w:spacing w:after="80"/>
-                    <w:ind w:left="697" w:right="340" w:hanging="357"/>
-                    <w:contextualSpacing w:val="0"/>
-                    <w:rPr>
-                      <w:rFonts w:ascii="Times New Roman" w:hAnsi="Times New Roman" w:cs="Times New Roman"/>
-                    </w:rPr>
-                  </w:pPr>
-                  <w:r>
-                    <w:rPr>
-                      <w:rFonts w:ascii="Times New Roman" w:hAnsi="Times New Roman" w:cs="Times New Roman"/>
-                    </w:rPr>
-                    <w:t>The server uses bo</w:t>
-                  </w:r>
-                  <w:r>
-                    <w:rPr>
-                      <w:rFonts w:ascii="Times New Roman" w:hAnsi="Times New Roman" w:cs="Times New Roman"/>
-                    </w:rPr>
-                    <w:t>t</w:t>
-                  </w:r>
-                  <w:r>
-                    <w:rPr>
-                      <w:rFonts w:ascii="Times New Roman" w:hAnsi="Times New Roman" w:cs="Times New Roman"/>
-                    </w:rPr>
-                    <w:t>h UDP and TCP protocols to send frames to the clients</w:t>
+                    <w:ind w:right="567"/>
+                    <w:rPr>
+                      <w:rFonts w:ascii="Times New Roman" w:hAnsi="Times New Roman" w:cs="Times New Roman"/>
+                      <w:color w:val="000000" w:themeColor="text1"/>
+                      <w:sz w:val="20"/>
+                      <w:szCs w:val="20"/>
+                    </w:rPr>
+                  </w:pPr>
+                  <w:r>
+                    <w:rPr>
+                      <w:rFonts w:ascii="Times New Roman" w:hAnsi="Times New Roman" w:cs="Times New Roman"/>
+                      <w:color w:val="000000" w:themeColor="text1"/>
+                      <w:sz w:val="20"/>
+                      <w:szCs w:val="20"/>
+                    </w:rPr>
+                    <w:t xml:space="preserve">The </w:t>
+                  </w:r>
+                  <w:r>
+                    <w:rPr>
+                      <w:rFonts w:ascii="Times New Roman" w:hAnsi="Times New Roman" w:cs="Times New Roman"/>
+                      <w:color w:val="000000" w:themeColor="text1"/>
+                      <w:sz w:val="20"/>
+                      <w:szCs w:val="20"/>
+                    </w:rPr>
+                    <w:t xml:space="preserve">server uses </w:t>
+                  </w:r>
+                  <w:proofErr w:type="spellStart"/>
+                  <w:r>
+                    <w:rPr>
+                      <w:rFonts w:ascii="Times New Roman" w:hAnsi="Times New Roman" w:cs="Times New Roman"/>
+                      <w:color w:val="000000" w:themeColor="text1"/>
+                      <w:sz w:val="20"/>
+                      <w:szCs w:val="20"/>
+                    </w:rPr>
+                    <w:t>OpenCV</w:t>
+                  </w:r>
+                  <w:proofErr w:type="spellEnd"/>
+                  <w:r>
+                    <w:rPr>
+                      <w:rFonts w:ascii="Times New Roman" w:hAnsi="Times New Roman" w:cs="Times New Roman"/>
+                      <w:color w:val="000000" w:themeColor="text1"/>
+                      <w:sz w:val="20"/>
+                      <w:szCs w:val="20"/>
+                    </w:rPr>
+                    <w:t xml:space="preserve"> to read the video file, then resizes the frames and puts them in a queue. Next, a thread is created to read the frames from the queue, encode them in JPEG format, send the frames to the client, and calculate the frames per second (FPS)</w:t>
+                  </w:r>
+                  <w:r>
+                    <w:rPr>
+                      <w:rFonts w:ascii="Times New Roman" w:hAnsi="Times New Roman" w:cs="Times New Roman"/>
+                      <w:color w:val="000000" w:themeColor="text1"/>
+                      <w:sz w:val="20"/>
+                      <w:szCs w:val="20"/>
+                    </w:rPr>
+                    <w:t xml:space="preserve"> of the video stream </w:t>
                   </w:r>
                 </w:p>
                 <w:p>
@@ -3091,68 +3021,179 @@
                     <w:pStyle w:val="ListParagraph"/>
                     <w:numPr>
                       <w:ilvl w:val="0"/>
-                      <w:numId w:val="1"/>
+                      <w:numId w:val="6"/>
                     </w:numPr>
-                    <w:spacing w:after="80"/>
-                    <w:ind w:left="697" w:right="340" w:hanging="357"/>
-                    <w:contextualSpacing w:val="0"/>
-                    <w:rPr>
-                      <w:rFonts w:ascii="Times New Roman" w:hAnsi="Times New Roman" w:cs="Times New Roman"/>
-                    </w:rPr>
-                  </w:pPr>
-                  <w:r>
-                    <w:rPr>
-                      <w:rFonts w:ascii="Times New Roman" w:hAnsi="Times New Roman" w:cs="Times New Roman"/>
-                    </w:rPr>
-                    <w:t>GitHub</w:t>
-                  </w:r>
-                  <w:r>
-                    <w:rPr>
-                      <w:rFonts w:ascii="Times New Roman" w:hAnsi="Times New Roman" w:cs="Times New Roman"/>
-                    </w:rPr>
-                    <w:t xml:space="preserve"> link:</w:t>
-                  </w:r>
-                  <w:r>
+                    <w:ind w:right="567"/>
                     <w:rPr>
                       <w:rFonts w:ascii="Times New Roman" w:hAnsi="Times New Roman" w:cs="Times New Roman"/>
                       <w:color w:val="000000" w:themeColor="text1"/>
+                      <w:sz w:val="20"/>
+                      <w:szCs w:val="20"/>
+                    </w:rPr>
+                  </w:pPr>
+                  <w:r>
+                    <w:rPr>
+                      <w:rFonts w:ascii="Times New Roman" w:hAnsi="Times New Roman" w:cs="Times New Roman"/>
+                      <w:color w:val="000000" w:themeColor="text1"/>
+                      <w:sz w:val="20"/>
+                      <w:szCs w:val="20"/>
+                    </w:rPr>
+                    <w:t xml:space="preserve">The </w:t>
+                  </w:r>
+                  <w:r>
+                    <w:rPr>
+                      <w:rFonts w:ascii="Times New Roman" w:hAnsi="Times New Roman" w:cs="Times New Roman"/>
+                      <w:color w:val="000000" w:themeColor="text1"/>
+                      <w:sz w:val="20"/>
+                      <w:szCs w:val="20"/>
+                    </w:rPr>
+                    <w:t>client receives the video frames over a UDP socket, decode them and</w:t>
+                  </w:r>
+                  <w:r>
+                    <w:rPr>
+                      <w:color w:val="000000" w:themeColor="text1"/>
+                      <w:sz w:val="20"/>
+                      <w:szCs w:val="20"/>
+                    </w:rPr>
+                    <w:t xml:space="preserve"> show them on the screen using </w:t>
+                  </w:r>
+                  <w:proofErr w:type="spellStart"/>
+                  <w:proofErr w:type="gramStart"/>
+                  <w:r>
+                    <w:rPr>
+                      <w:color w:val="000000" w:themeColor="text1"/>
+                      <w:sz w:val="20"/>
+                      <w:szCs w:val="20"/>
+                    </w:rPr>
+                    <w:t>O</w:t>
+                  </w:r>
+                  <w:r>
+                    <w:rPr>
+                      <w:rFonts w:ascii="Times New Roman" w:hAnsi="Times New Roman" w:cs="Times New Roman"/>
+                      <w:color w:val="000000" w:themeColor="text1"/>
+                      <w:sz w:val="20"/>
+                      <w:szCs w:val="20"/>
+                    </w:rPr>
+                    <w:t>penCV</w:t>
+                  </w:r>
+                  <w:proofErr w:type="spellEnd"/>
+                  <w:r>
+                    <w:rPr>
+                      <w:color w:val="000000" w:themeColor="text1"/>
+                      <w:sz w:val="20"/>
+                      <w:szCs w:val="20"/>
                     </w:rPr>
                     <w:t xml:space="preserve"> </w:t>
                   </w:r>
-                  <w:hyperlink r:id="rId12" w:history="1">
+                  <w:r>
+                    <w:rPr>
+                      <w:rFonts w:ascii="Times New Roman" w:hAnsi="Times New Roman" w:cs="Times New Roman"/>
+                      <w:color w:val="000000" w:themeColor="text1"/>
+                      <w:sz w:val="20"/>
+                      <w:szCs w:val="20"/>
+                    </w:rPr>
+                    <w:t>,It</w:t>
+                  </w:r>
+                  <w:proofErr w:type="gramEnd"/>
+                  <w:r>
+                    <w:rPr>
+                      <w:rFonts w:ascii="Times New Roman" w:hAnsi="Times New Roman" w:cs="Times New Roman"/>
+                      <w:color w:val="000000" w:themeColor="text1"/>
+                      <w:sz w:val="20"/>
+                      <w:szCs w:val="20"/>
+                    </w:rPr>
+                    <w:t xml:space="preserve"> also uses threading to create two different threads, one to handle the video stream generation, and one to handle the video stream tr</w:t>
+                  </w:r>
+                  <w:r>
+                    <w:rPr>
+                      <w:color w:val="000000" w:themeColor="text1"/>
+                      <w:sz w:val="20"/>
+                      <w:szCs w:val="20"/>
+                    </w:rPr>
+                    <w:t xml:space="preserve">ansmission. This allows the </w:t>
+                  </w:r>
+                  <w:r>
+                    <w:rPr>
+                      <w:rFonts w:ascii="Times New Roman" w:hAnsi="Times New Roman" w:cs="Times New Roman"/>
+                      <w:color w:val="000000" w:themeColor="text1"/>
+                      <w:sz w:val="20"/>
+                      <w:szCs w:val="20"/>
+                    </w:rPr>
+                    <w:t>server to simultaneously read video frames, encode them, and send them to the client.</w:t>
+                  </w:r>
+                </w:p>
+                <w:p>
+                  <w:pPr>
+                    <w:pStyle w:val="NormalWeb"/>
+                    <w:spacing w:before="300" w:beforeAutospacing="0" w:after="300" w:afterAutospacing="0"/>
+                    <w:rPr>
+                      <w:color w:val="000000" w:themeColor="text1"/>
+                      <w:sz w:val="20"/>
+                      <w:szCs w:val="20"/>
+                    </w:rPr>
+                  </w:pPr>
+                  <w:r>
+                    <w:rPr>
+                      <w:color w:val="000000" w:themeColor="text1"/>
+                      <w:sz w:val="20"/>
+                      <w:szCs w:val="20"/>
+                    </w:rPr>
+                    <w:t>GitHub link</w:t>
+                  </w:r>
+                  <w:r>
+                    <w:rPr>
+                      <w:color w:val="000000" w:themeColor="text1"/>
+                      <w:sz w:val="20"/>
+                      <w:szCs w:val="20"/>
+                    </w:rPr>
+                    <w:t xml:space="preserve">: </w:t>
+                  </w:r>
+                  <w:hyperlink r:id="rId14" w:history="1">
                     <w:r>
                       <w:rPr>
                         <w:rStyle w:val="Hyperlink"/>
-                        <w:rFonts w:ascii="Times New Roman" w:hAnsi="Times New Roman" w:cs="Times New Roman"/>
-                        <w:color w:val="4472C4" w:themeColor="accent1"/>
+                        <w:sz w:val="20"/>
+                        <w:szCs w:val="20"/>
                       </w:rPr>
-                      <w:t>https://github.com/Qarani-m/pyhton-socket-video-stream</w:t>
+                      <w:t>https:/github.com/</w:t>
+                    </w:r>
+                    <w:proofErr w:type="spellStart"/>
+                    <w:r>
+                      <w:rPr>
+                        <w:rStyle w:val="Hyperlink"/>
+                        <w:sz w:val="20"/>
+                        <w:szCs w:val="20"/>
+                      </w:rPr>
+                      <w:t>Qarani</w:t>
+                    </w:r>
+                    <w:proofErr w:type="spellEnd"/>
+                    <w:r>
+                      <w:rPr>
+                        <w:rStyle w:val="Hyperlink"/>
+                        <w:sz w:val="20"/>
+                        <w:szCs w:val="20"/>
+                      </w:rPr>
+                      <w:t>-m/Video-Stream-</w:t>
+                    </w:r>
+                    <w:proofErr w:type="spellStart"/>
+                    <w:r>
+                      <w:rPr>
+                        <w:rStyle w:val="Hyperlink"/>
+                        <w:sz w:val="20"/>
+                        <w:szCs w:val="20"/>
+                      </w:rPr>
+                      <w:t>Python_sockets</w:t>
+                    </w:r>
+                    <w:proofErr w:type="spellEnd"/>
+                    <w:r>
+                      <w:rPr>
+                        <w:rStyle w:val="Hyperlink"/>
+                        <w:sz w:val="20"/>
+                        <w:szCs w:val="20"/>
+                      </w:rPr>
+                      <w:t>/</w:t>
                     </w:r>
                   </w:hyperlink>
-                </w:p>
-              </w:tc>
-            </w:tr>
-            <w:tr>
-              <w:trPr>
-                <w:trHeight w:val="303"/>
-              </w:trPr>
-              <w:tc>
-                <w:tcPr>
-                  <w:tcW w:w="7673" w:type="dxa"/>
-                  <w:shd w:val="clear" w:color="auto" w:fill="FFFFFF" w:themeFill="background1"/>
-                  <w:vAlign w:val="center"/>
-                </w:tcPr>
-                <w:p>
-                  <w:pPr>
-                    <w:spacing w:line="360" w:lineRule="auto"/>
-                    <w:rPr>
-                      <w:rFonts w:ascii="Times New Roman" w:hAnsi="Times New Roman" w:cs="Times New Roman"/>
-                      <w:i/>
-                      <w:iCs/>
-                      <w:sz w:val="4"/>
-                      <w:szCs w:val="4"/>
-                    </w:rPr>
-                  </w:pPr>
                 </w:p>
               </w:tc>
             </w:tr>
@@ -3173,6 +3214,8 @@
                       <w:rFonts w:ascii="Times New Roman" w:hAnsi="Times New Roman" w:cs="Times New Roman"/>
                       <w:b/>
                       <w:bCs/>
+                      <w:sz w:val="28"/>
+                      <w:szCs w:val="28"/>
                     </w:rPr>
                   </w:pPr>
                   <w:r>
@@ -3180,6 +3223,8 @@
                       <w:rFonts w:ascii="Times New Roman" w:hAnsi="Times New Roman" w:cs="Times New Roman"/>
                       <w:b/>
                       <w:bCs/>
+                      <w:sz w:val="28"/>
+                      <w:szCs w:val="28"/>
                     </w:rPr>
                     <w:t>Java Games</w:t>
                   </w:r>
@@ -3196,12 +3241,16 @@
                       <w:rFonts w:ascii="Times New Roman" w:hAnsi="Times New Roman" w:cs="Times New Roman"/>
                       <w:b/>
                       <w:bCs/>
+                      <w:sz w:val="20"/>
+                      <w:szCs w:val="20"/>
                     </w:rPr>
                   </w:pPr>
                   <w:r>
                     <w:rPr>
                       <w:rFonts w:ascii="Times New Roman" w:hAnsi="Times New Roman" w:cs="Times New Roman"/>
                       <w:bCs/>
+                      <w:sz w:val="20"/>
+                      <w:szCs w:val="20"/>
                     </w:rPr>
                     <w:t xml:space="preserve">In this project I   developed </w:t>
                   </w:r>
@@ -3209,6 +3258,8 @@
                     <w:rPr>
                       <w:rFonts w:ascii="Times New Roman" w:hAnsi="Times New Roman" w:cs="Times New Roman"/>
                       <w:bCs/>
+                      <w:sz w:val="20"/>
+                      <w:szCs w:val="20"/>
                     </w:rPr>
                     <w:t>3</w:t>
                   </w:r>
@@ -3216,6 +3267,8 @@
                     <w:rPr>
                       <w:rFonts w:ascii="Times New Roman" w:hAnsi="Times New Roman" w:cs="Times New Roman"/>
                       <w:bCs/>
+                      <w:sz w:val="20"/>
+                      <w:szCs w:val="20"/>
                     </w:rPr>
                     <w:t xml:space="preserve"> java console games using the Java swing Library</w:t>
                   </w:r>
@@ -3232,12 +3285,16 @@
                       <w:rFonts w:ascii="Times New Roman" w:hAnsi="Times New Roman" w:cs="Times New Roman"/>
                       <w:b/>
                       <w:bCs/>
+                      <w:sz w:val="20"/>
+                      <w:szCs w:val="20"/>
                     </w:rPr>
                   </w:pPr>
                   <w:r>
                     <w:rPr>
                       <w:rFonts w:ascii="Times New Roman" w:hAnsi="Times New Roman" w:cs="Times New Roman"/>
                       <w:bCs/>
+                      <w:sz w:val="20"/>
+                      <w:szCs w:val="20"/>
                     </w:rPr>
                     <w:t>Snake Game</w:t>
                   </w:r>
@@ -3254,12 +3311,16 @@
                       <w:rFonts w:ascii="Times New Roman" w:hAnsi="Times New Roman" w:cs="Times New Roman"/>
                       <w:b/>
                       <w:bCs/>
+                      <w:sz w:val="20"/>
+                      <w:szCs w:val="20"/>
                     </w:rPr>
                   </w:pPr>
                   <w:r>
                     <w:rPr>
                       <w:rFonts w:ascii="Times New Roman" w:hAnsi="Times New Roman" w:cs="Times New Roman"/>
                       <w:bCs/>
+                      <w:sz w:val="20"/>
+                      <w:szCs w:val="20"/>
                     </w:rPr>
                     <w:t>Ping Pong Game</w:t>
                   </w:r>
@@ -3276,12 +3337,16 @@
                       <w:rFonts w:ascii="Times New Roman" w:hAnsi="Times New Roman" w:cs="Times New Roman"/>
                       <w:b/>
                       <w:bCs/>
+                      <w:sz w:val="20"/>
+                      <w:szCs w:val="20"/>
                     </w:rPr>
                   </w:pPr>
                   <w:r>
                     <w:rPr>
                       <w:rFonts w:ascii="Times New Roman" w:hAnsi="Times New Roman" w:cs="Times New Roman"/>
                       <w:bCs/>
+                      <w:sz w:val="20"/>
+                      <w:szCs w:val="20"/>
                     </w:rPr>
                     <w:t>Brick Breaker Game</w:t>
                   </w:r>
@@ -3298,12 +3363,16 @@
                       <w:rFonts w:ascii="Times New Roman" w:hAnsi="Times New Roman" w:cs="Times New Roman"/>
                       <w:b/>
                       <w:bCs/>
+                      <w:sz w:val="20"/>
+                      <w:szCs w:val="20"/>
                     </w:rPr>
                   </w:pPr>
                   <w:r>
                     <w:rPr>
                       <w:rFonts w:ascii="Times New Roman" w:hAnsi="Times New Roman" w:cs="Times New Roman"/>
                       <w:bCs/>
+                      <w:sz w:val="20"/>
+                      <w:szCs w:val="20"/>
                     </w:rPr>
                     <w:t>In all three games I implemented f</w:t>
                   </w:r>
@@ -3311,6 +3380,8 @@
                     <w:rPr>
                       <w:rFonts w:ascii="Times New Roman" w:hAnsi="Times New Roman" w:cs="Times New Roman"/>
                       <w:bCs/>
+                      <w:sz w:val="20"/>
+                      <w:szCs w:val="20"/>
                     </w:rPr>
                     <w:t>eatures such as Keyboard Contro</w:t>
                   </w:r>
@@ -3318,6 +3389,8 @@
                     <w:rPr>
                       <w:rFonts w:ascii="Times New Roman" w:hAnsi="Times New Roman" w:cs="Times New Roman"/>
                       <w:bCs/>
+                      <w:sz w:val="20"/>
+                      <w:szCs w:val="20"/>
                     </w:rPr>
                     <w:t xml:space="preserve">l, Collision detection and </w:t>
                   </w:r>
@@ -3325,6 +3398,8 @@
                     <w:rPr>
                       <w:rFonts w:ascii="Times New Roman" w:hAnsi="Times New Roman" w:cs="Times New Roman"/>
                       <w:bCs/>
+                      <w:sz w:val="20"/>
+                      <w:szCs w:val="20"/>
                     </w:rPr>
                     <w:t>a</w:t>
                   </w:r>
@@ -3332,6 +3407,8 @@
                     <w:rPr>
                       <w:rFonts w:ascii="Times New Roman" w:hAnsi="Times New Roman" w:cs="Times New Roman"/>
                       <w:bCs/>
+                      <w:sz w:val="20"/>
+                      <w:szCs w:val="20"/>
                     </w:rPr>
                     <w:t xml:space="preserve"> Scoring system </w:t>
                   </w:r>
@@ -3348,12 +3425,16 @@
                       <w:rFonts w:ascii="Times New Roman" w:hAnsi="Times New Roman" w:cs="Times New Roman"/>
                       <w:b/>
                       <w:bCs/>
+                      <w:sz w:val="20"/>
+                      <w:szCs w:val="20"/>
                     </w:rPr>
                   </w:pPr>
                   <w:r>
                     <w:rPr>
                       <w:rFonts w:ascii="Times New Roman" w:hAnsi="Times New Roman" w:cs="Times New Roman"/>
                       <w:bCs/>
+                      <w:sz w:val="20"/>
+                      <w:szCs w:val="20"/>
                     </w:rPr>
                     <w:t>While developing this games I gained valuable experience in software development using java programing language</w:t>
                   </w:r>
@@ -3370,17 +3451,23 @@
                       <w:rFonts w:ascii="Times New Roman" w:hAnsi="Times New Roman" w:cs="Times New Roman"/>
                       <w:b/>
                       <w:bCs/>
-                    </w:rPr>
-                  </w:pPr>
-                  <w:r>
-                    <w:rPr>
-                      <w:rFonts w:ascii="Times New Roman" w:hAnsi="Times New Roman" w:cs="Times New Roman"/>
+                      <w:sz w:val="20"/>
+                      <w:szCs w:val="20"/>
+                    </w:rPr>
+                  </w:pPr>
+                  <w:r>
+                    <w:rPr>
+                      <w:rFonts w:ascii="Times New Roman" w:hAnsi="Times New Roman" w:cs="Times New Roman"/>
+                      <w:sz w:val="20"/>
+                      <w:szCs w:val="20"/>
                     </w:rPr>
                     <w:t>GitHub</w:t>
                   </w:r>
                   <w:r>
                     <w:rPr>
                       <w:rFonts w:ascii="Times New Roman" w:hAnsi="Times New Roman" w:cs="Times New Roman"/>
+                      <w:sz w:val="20"/>
+                      <w:szCs w:val="20"/>
                     </w:rPr>
                     <w:t xml:space="preserve"> link:</w:t>
                   </w:r>
@@ -3388,17 +3475,19 @@
                     <w:rPr>
                       <w:rFonts w:ascii="Times New Roman" w:hAnsi="Times New Roman" w:cs="Times New Roman"/>
                       <w:color w:val="000000" w:themeColor="text1"/>
+                      <w:sz w:val="20"/>
+                      <w:szCs w:val="20"/>
                     </w:rPr>
                     <w:t xml:space="preserve"> </w:t>
                   </w:r>
-                  <w:hyperlink r:id="rId13" w:history="1">
+                  <w:hyperlink r:id="rId15" w:history="1">
                     <w:r>
                       <w:rPr>
                         <w:rStyle w:val="Hyperlink"/>
-                        <w:rFonts w:ascii="Times New Roman" w:hAnsi="Times New Roman" w:cs="Times New Roman"/>
-                        <w:color w:val="4472C4" w:themeColor="accent1"/>
+                        <w:sz w:val="20"/>
+                        <w:szCs w:val="20"/>
                       </w:rPr>
-                      <w:t>https://github.com/Qarani-m/pyhton-socket-video-stream</w:t>
+                      <w:t>https://github.com/Qarani-m/JAVA-GAMES</w:t>
                     </w:r>
                   </w:hyperlink>
                 </w:p>
@@ -3431,6 +3520,8 @@
                       <w:rFonts w:ascii="Times New Roman" w:hAnsi="Times New Roman" w:cs="Times New Roman"/>
                       <w:b/>
                       <w:bCs/>
+                      <w:sz w:val="24"/>
+                      <w:szCs w:val="24"/>
                     </w:rPr>
                   </w:pPr>
                   <w:r>
@@ -3438,6 +3529,8 @@
                       <w:rFonts w:ascii="Times New Roman" w:hAnsi="Times New Roman" w:cs="Times New Roman"/>
                       <w:b/>
                       <w:bCs/>
+                      <w:sz w:val="24"/>
+                      <w:szCs w:val="24"/>
                     </w:rPr>
                     <w:t>Chat</w:t>
                   </w:r>
@@ -3446,6 +3539,8 @@
                       <w:rFonts w:ascii="Times New Roman" w:hAnsi="Times New Roman" w:cs="Times New Roman"/>
                       <w:b/>
                       <w:bCs/>
+                      <w:sz w:val="24"/>
+                      <w:szCs w:val="24"/>
                     </w:rPr>
                     <w:t xml:space="preserve"> </w:t>
                   </w:r>
@@ -3454,6 +3549,8 @@
                       <w:rFonts w:ascii="Times New Roman" w:hAnsi="Times New Roman" w:cs="Times New Roman"/>
                       <w:b/>
                       <w:bCs/>
+                      <w:sz w:val="24"/>
+                      <w:szCs w:val="24"/>
                     </w:rPr>
                     <w:t>App</w:t>
                   </w:r>
@@ -3462,6 +3559,8 @@
                       <w:rFonts w:ascii="Times New Roman" w:hAnsi="Times New Roman" w:cs="Times New Roman"/>
                       <w:b/>
                       <w:bCs/>
+                      <w:sz w:val="24"/>
+                      <w:szCs w:val="24"/>
                     </w:rPr>
                     <w:t xml:space="preserve"> (Under Development)</w:t>
                   </w:r>
@@ -3477,11 +3576,15 @@
                     <w:contextualSpacing w:val="0"/>
                     <w:rPr>
                       <w:rFonts w:ascii="Times New Roman" w:hAnsi="Times New Roman" w:cs="Times New Roman"/>
-                    </w:rPr>
-                  </w:pPr>
-                  <w:r>
-                    <w:rPr>
-                      <w:rFonts w:ascii="Times New Roman" w:hAnsi="Times New Roman" w:cs="Times New Roman"/>
+                      <w:sz w:val="20"/>
+                      <w:szCs w:val="20"/>
+                    </w:rPr>
+                  </w:pPr>
+                  <w:r>
+                    <w:rPr>
+                      <w:rFonts w:ascii="Times New Roman" w:hAnsi="Times New Roman" w:cs="Times New Roman"/>
+                      <w:sz w:val="20"/>
+                      <w:szCs w:val="20"/>
                     </w:rPr>
                     <w:t xml:space="preserve">I am currently developing a chat app for mobile devices that aims to provide users with a seamless and intuitive way to communicate with their friends and family. The app is built using a range of technologies and services, including Firebase for authentication, Socket.IO and </w:t>
                   </w:r>
@@ -3489,6 +3592,8 @@
                   <w:r>
                     <w:rPr>
                       <w:rFonts w:ascii="Times New Roman" w:hAnsi="Times New Roman" w:cs="Times New Roman"/>
+                      <w:sz w:val="20"/>
+                      <w:szCs w:val="20"/>
                     </w:rPr>
                     <w:t>socket_io_dart</w:t>
                   </w:r>
@@ -3496,19 +3601,27 @@
                   <w:r>
                     <w:rPr>
                       <w:rFonts w:ascii="Times New Roman" w:hAnsi="Times New Roman" w:cs="Times New Roman"/>
-                    </w:rPr>
-                    <w:t xml:space="preserve"> for real-time communication, and various APIs for additional features such as file sharing and group video calls</w:t>
-                  </w:r>
-                  <w:r>
-                    <w:rPr>
-                      <w:rFonts w:ascii="Times New Roman" w:hAnsi="Times New Roman" w:cs="Times New Roman"/>
-                    </w:rPr>
-                    <w:t xml:space="preserve">. The App will use a Node.js server on the backend and </w:t>
+                      <w:sz w:val="20"/>
+                      <w:szCs w:val="20"/>
+                    </w:rPr>
+                    <w:t xml:space="preserve"> for real-time communication, and various APIs for additional features </w:t>
+                  </w:r>
+                  <w:bookmarkStart w:id="0" w:name="_GoBack"/>
+                  <w:bookmarkEnd w:id="0"/>
+                  <w:r>
+                    <w:rPr>
+                      <w:rFonts w:ascii="Times New Roman" w:hAnsi="Times New Roman" w:cs="Times New Roman"/>
+                      <w:sz w:val="20"/>
+                      <w:szCs w:val="20"/>
+                    </w:rPr>
+                    <w:t xml:space="preserve">such as file sharing and group video calls. The App will use a Node.js server on the backend and </w:t>
                   </w:r>
                   <w:proofErr w:type="spellStart"/>
                   <w:r>
                     <w:rPr>
                       <w:rFonts w:ascii="Times New Roman" w:hAnsi="Times New Roman" w:cs="Times New Roman"/>
+                      <w:sz w:val="20"/>
+                      <w:szCs w:val="20"/>
                     </w:rPr>
                     <w:t>Mysql</w:t>
                   </w:r>
@@ -3516,6 +3629,8 @@
                   <w:r>
                     <w:rPr>
                       <w:rFonts w:ascii="Times New Roman" w:hAnsi="Times New Roman" w:cs="Times New Roman"/>
+                      <w:sz w:val="20"/>
+                      <w:szCs w:val="20"/>
                     </w:rPr>
                     <w:t xml:space="preserve"> database for data persistence</w:t>
                   </w:r>
@@ -3531,97 +3646,17 @@
                     <w:contextualSpacing w:val="0"/>
                     <w:rPr>
                       <w:rFonts w:ascii="Times New Roman" w:hAnsi="Times New Roman" w:cs="Times New Roman"/>
-                    </w:rPr>
-                  </w:pPr>
-                  <w:r>
-                    <w:rPr>
-                      <w:rFonts w:ascii="Times New Roman" w:hAnsi="Times New Roman" w:cs="Times New Roman"/>
-                    </w:rPr>
-                    <w:t xml:space="preserve">The app includes a range of UI screens, including a login screen, sign up </w:t>
-                  </w:r>
-                  <w:r>
-                    <w:rPr>
-                      <w:rFonts w:ascii="Times New Roman" w:hAnsi="Times New Roman" w:cs="Times New Roman"/>
-                    </w:rPr>
-                    <w:t>screen</w:t>
-                  </w:r>
-                  <w:r>
-                    <w:rPr>
-                      <w:rFonts w:ascii="Times New Roman" w:hAnsi="Times New Roman" w:cs="Times New Roman"/>
-                    </w:rPr>
-                    <w:t xml:space="preserve">, home </w:t>
-                  </w:r>
-                  <w:r>
-                    <w:rPr>
-                      <w:rFonts w:ascii="Times New Roman" w:hAnsi="Times New Roman" w:cs="Times New Roman"/>
-                    </w:rPr>
-                    <w:t>screen</w:t>
-                  </w:r>
-                  <w:r>
-                    <w:rPr>
-                      <w:rFonts w:ascii="Times New Roman" w:hAnsi="Times New Roman" w:cs="Times New Roman"/>
-                    </w:rPr>
-                    <w:t>, chat</w:t>
-                  </w:r>
-                  <w:r>
-                    <w:rPr>
-                      <w:rFonts w:ascii="Times New Roman" w:hAnsi="Times New Roman" w:cs="Times New Roman"/>
-                    </w:rPr>
-                    <w:t>s</w:t>
-                  </w:r>
-                  <w:r>
-                    <w:rPr>
-                      <w:rFonts w:ascii="Times New Roman" w:hAnsi="Times New Roman" w:cs="Times New Roman"/>
-                    </w:rPr>
-                    <w:t xml:space="preserve"> </w:t>
-                  </w:r>
-                  <w:r>
-                    <w:rPr>
-                      <w:rFonts w:ascii="Times New Roman" w:hAnsi="Times New Roman" w:cs="Times New Roman"/>
-                    </w:rPr>
-                    <w:t>screen</w:t>
-                  </w:r>
-                  <w:r>
-                    <w:rPr>
-                      <w:rFonts w:ascii="Times New Roman" w:hAnsi="Times New Roman" w:cs="Times New Roman"/>
-                    </w:rPr>
-                    <w:t xml:space="preserve">, profile </w:t>
-                  </w:r>
-                  <w:r>
-                    <w:rPr>
-                      <w:rFonts w:ascii="Times New Roman" w:hAnsi="Times New Roman" w:cs="Times New Roman"/>
-                    </w:rPr>
-                    <w:t>screen</w:t>
-                  </w:r>
-                  <w:r>
-                    <w:rPr>
-                      <w:rFonts w:ascii="Times New Roman" w:hAnsi="Times New Roman" w:cs="Times New Roman"/>
-                    </w:rPr>
-                    <w:t xml:space="preserve">, group info </w:t>
-                  </w:r>
-                  <w:r>
-                    <w:rPr>
-                      <w:rFonts w:ascii="Times New Roman" w:hAnsi="Times New Roman" w:cs="Times New Roman"/>
-                    </w:rPr>
-                    <w:t>screen</w:t>
-                  </w:r>
-                  <w:r>
-                    <w:rPr>
-                      <w:rFonts w:ascii="Times New Roman" w:hAnsi="Times New Roman" w:cs="Times New Roman"/>
-                    </w:rPr>
-                    <w:t>, and</w:t>
-                  </w:r>
-                  <w:r>
-                    <w:rPr>
-                      <w:rFonts w:ascii="Times New Roman" w:hAnsi="Times New Roman" w:cs="Times New Roman"/>
-                    </w:rPr>
-                    <w:t xml:space="preserve"> 3</w:t>
-                  </w:r>
-                  <w:r>
-                    <w:rPr>
-                      <w:rFonts w:ascii="Times New Roman" w:hAnsi="Times New Roman" w:cs="Times New Roman"/>
-                    </w:rPr>
-                    <w:t xml:space="preserve"> on boarding screens</w:t>
+                      <w:sz w:val="20"/>
+                      <w:szCs w:val="20"/>
+                    </w:rPr>
+                  </w:pPr>
+                  <w:r>
+                    <w:rPr>
+                      <w:rFonts w:ascii="Times New Roman" w:hAnsi="Times New Roman" w:cs="Times New Roman"/>
+                      <w:sz w:val="20"/>
+                      <w:szCs w:val="20"/>
+                    </w:rPr>
+                    <w:t>The app includes a range of UI screens, including a login screen, sign up screen, home screen, chats screen, profile screen, group info screen, and 3 on boarding screens</w:t>
                   </w:r>
                 </w:p>
                 <w:p>
@@ -3635,41 +3670,25 @@
                     <w:contextualSpacing w:val="0"/>
                     <w:rPr>
                       <w:rFonts w:ascii="Times New Roman" w:hAnsi="Times New Roman" w:cs="Times New Roman"/>
-                    </w:rPr>
-                  </w:pPr>
-                  <w:r>
-                    <w:rPr>
-                      <w:rFonts w:ascii="Times New Roman" w:hAnsi="Times New Roman" w:cs="Times New Roman"/>
-                    </w:rPr>
-                    <w:t xml:space="preserve">The Node.js CRUD </w:t>
-                  </w:r>
-                  <w:proofErr w:type="spellStart"/>
-                  <w:r>
-                    <w:rPr>
-                      <w:rFonts w:ascii="Times New Roman" w:hAnsi="Times New Roman" w:cs="Times New Roman"/>
-                    </w:rPr>
-                    <w:t>Api</w:t>
-                  </w:r>
-                  <w:proofErr w:type="spellEnd"/>
-                  <w:r>
-                    <w:rPr>
-                      <w:rFonts w:ascii="Times New Roman" w:hAnsi="Times New Roman" w:cs="Times New Roman"/>
-                    </w:rPr>
-                    <w:t xml:space="preserve"> </w:t>
-                  </w:r>
-                  <w:proofErr w:type="gramStart"/>
-                  <w:r>
-                    <w:rPr>
-                      <w:rFonts w:ascii="Times New Roman" w:hAnsi="Times New Roman" w:cs="Times New Roman"/>
-                    </w:rPr>
-                    <w:t>and  the</w:t>
-                  </w:r>
-                  <w:proofErr w:type="gramEnd"/>
-                  <w:r>
-                    <w:rPr>
-                      <w:rFonts w:ascii="Times New Roman" w:hAnsi="Times New Roman" w:cs="Times New Roman"/>
-                    </w:rPr>
-                    <w:t xml:space="preserve"> UI screens are complete </w:t>
+                      <w:sz w:val="20"/>
+                      <w:szCs w:val="20"/>
+                    </w:rPr>
+                  </w:pPr>
+                  <w:r>
+                    <w:rPr>
+                      <w:rFonts w:ascii="Times New Roman" w:hAnsi="Times New Roman" w:cs="Times New Roman"/>
+                      <w:sz w:val="20"/>
+                      <w:szCs w:val="20"/>
+                    </w:rPr>
+                    <w:t xml:space="preserve">The Node.js CRUD API and </w:t>
+                  </w:r>
+                  <w:r>
+                    <w:rPr>
+                      <w:rFonts w:ascii="Times New Roman" w:hAnsi="Times New Roman" w:cs="Times New Roman"/>
+                      <w:sz w:val="20"/>
+                      <w:szCs w:val="20"/>
+                    </w:rPr>
+                    <w:t xml:space="preserve">the UI screens are complete </w:t>
                   </w:r>
                 </w:p>
                 <w:p>
@@ -3683,11 +3702,15 @@
                     <w:contextualSpacing w:val="0"/>
                     <w:rPr>
                       <w:rFonts w:ascii="Times New Roman" w:hAnsi="Times New Roman" w:cs="Times New Roman"/>
-                    </w:rPr>
-                  </w:pPr>
-                  <w:r>
-                    <w:rPr>
-                      <w:rFonts w:ascii="Times New Roman" w:hAnsi="Times New Roman" w:cs="Times New Roman"/>
+                      <w:sz w:val="20"/>
+                      <w:szCs w:val="20"/>
+                    </w:rPr>
+                  </w:pPr>
+                  <w:r>
+                    <w:rPr>
+                      <w:rFonts w:ascii="Times New Roman" w:hAnsi="Times New Roman" w:cs="Times New Roman"/>
+                      <w:sz w:val="20"/>
+                      <w:szCs w:val="20"/>
                     </w:rPr>
                     <w:t>Overall, my chat app aims to provide users with a fast and reliable way to communicate with their friends and family, and I am excited to continue working on it and adding new features to enhance the user experience.</w:t>
                   </w:r>
@@ -3703,43 +3726,35 @@
                     <w:contextualSpacing w:val="0"/>
                     <w:rPr>
                       <w:rFonts w:ascii="Times New Roman" w:hAnsi="Times New Roman" w:cs="Times New Roman"/>
-                    </w:rPr>
-                  </w:pPr>
-                  <w:proofErr w:type="spellStart"/>
-                  <w:r>
-                    <w:rPr>
-                      <w:rFonts w:ascii="Times New Roman" w:hAnsi="Times New Roman" w:cs="Times New Roman"/>
-                    </w:rPr>
-                    <w:t>Github</w:t>
-                  </w:r>
-                  <w:proofErr w:type="spellEnd"/>
-                  <w:r>
-                    <w:rPr>
-                      <w:rFonts w:ascii="Times New Roman" w:hAnsi="Times New Roman" w:cs="Times New Roman"/>
+                      <w:sz w:val="20"/>
+                      <w:szCs w:val="20"/>
+                    </w:rPr>
+                  </w:pPr>
+                  <w:r>
+                    <w:rPr>
+                      <w:rFonts w:ascii="Times New Roman" w:hAnsi="Times New Roman" w:cs="Times New Roman"/>
+                      <w:sz w:val="20"/>
+                      <w:szCs w:val="20"/>
+                    </w:rPr>
+                    <w:t>GitHub</w:t>
+                  </w:r>
+                  <w:r>
+                    <w:rPr>
+                      <w:rFonts w:ascii="Times New Roman" w:hAnsi="Times New Roman" w:cs="Times New Roman"/>
+                      <w:sz w:val="20"/>
+                      <w:szCs w:val="20"/>
                     </w:rPr>
                     <w:t xml:space="preserve"> link: </w:t>
                   </w:r>
-                  <w:hyperlink r:id="rId14" w:history="1">
+                  <w:hyperlink r:id="rId16" w:history="1">
                     <w:r>
                       <w:rPr>
                         <w:rStyle w:val="Hyperlink"/>
                         <w:rFonts w:ascii="Times New Roman" w:hAnsi="Times New Roman" w:cs="Times New Roman"/>
+                        <w:sz w:val="20"/>
+                        <w:szCs w:val="20"/>
                       </w:rPr>
-                      <w:t>https://gith</w:t>
-                    </w:r>
-                    <w:r>
-                      <w:rPr>
-                        <w:rStyle w:val="Hyperlink"/>
-                        <w:rFonts w:ascii="Times New Roman" w:hAnsi="Times New Roman" w:cs="Times New Roman"/>
-                      </w:rPr>
-                      <w:t>u</w:t>
-                    </w:r>
-                    <w:r>
-                      <w:rPr>
-                        <w:rStyle w:val="Hyperlink"/>
-                        <w:rFonts w:ascii="Times New Roman" w:hAnsi="Times New Roman" w:cs="Times New Roman"/>
-                      </w:rPr>
-                      <w:t>b.com/Qarani-m/flutterChatApp</w:t>
+                      <w:t>https://github.com/Qarani-m/flutterChatApp</w:t>
                     </w:r>
                   </w:hyperlink>
                 </w:p>
@@ -3769,12 +3784,12 @@
       </w:pPr>
     </w:p>
     <w:sectPr>
-      <w:headerReference w:type="even" r:id="rId15"/>
-      <w:headerReference w:type="default" r:id="rId16"/>
-      <w:footerReference w:type="even" r:id="rId17"/>
-      <w:footerReference w:type="default" r:id="rId18"/>
-      <w:headerReference w:type="first" r:id="rId19"/>
-      <w:footerReference w:type="first" r:id="rId20"/>
+      <w:headerReference w:type="even" r:id="rId17"/>
+      <w:headerReference w:type="default" r:id="rId18"/>
+      <w:footerReference w:type="even" r:id="rId19"/>
+      <w:footerReference w:type="default" r:id="rId20"/>
+      <w:headerReference w:type="first" r:id="rId21"/>
+      <w:footerReference w:type="first" r:id="rId22"/>
       <w:pgSz w:w="12240" w:h="15840" w:code="1"/>
       <w:pgMar w:top="284" w:right="284" w:bottom="0" w:left="284" w:header="0" w:footer="0" w:gutter="0"/>
       <w:cols w:space="708"/>
@@ -3917,7 +3932,7 @@
         <v:path o:extrusionok="f" gradientshapeok="t" o:connecttype="rect"/>
         <o:lock v:ext="edit" aspectratio="t"/>
       </v:shapetype>
-      <v:shape id="_x0000_i1047" type="#_x0000_t75" style="width:12pt;height:12pt;visibility:visible;mso-wrap-style:square" o:bullet="t">
+      <v:shape id="_x0000_i1063" type="#_x0000_t75" style="width:12pt;height:12pt;visibility:visible;mso-wrap-style:square" o:bullet="t">
         <v:imagedata r:id="rId1" o:title=""/>
       </v:shape>
     </w:pict>
@@ -4235,9 +4250,9 @@
     </w:lvl>
   </w:abstractNum>
   <w:abstractNum w:abstractNumId="3" w15:restartNumberingAfterBreak="0">
-    <w:nsid w:val="385555D1"/>
+    <w:nsid w:val="30B83439"/>
     <w:multiLevelType w:val="hybridMultilevel"/>
-    <w:tmpl w:val="E07A5C72"/>
+    <w:tmpl w:val="8C6C94A0"/>
     <w:lvl w:ilvl="0" w:tplc="04090001">
       <w:start w:val="1"/>
       <w:numFmt w:val="bullet"/>
@@ -4348,16 +4363,16 @@
     </w:lvl>
   </w:abstractNum>
   <w:abstractNum w:abstractNumId="4" w15:restartNumberingAfterBreak="0">
-    <w:nsid w:val="79450DC0"/>
+    <w:nsid w:val="385555D1"/>
     <w:multiLevelType w:val="hybridMultilevel"/>
-    <w:tmpl w:val="25907BCC"/>
+    <w:tmpl w:val="E07A5C72"/>
     <w:lvl w:ilvl="0" w:tplc="04090001">
       <w:start w:val="1"/>
       <w:numFmt w:val="bullet"/>
       <w:lvlText w:val=""/>
       <w:lvlJc w:val="left"/>
       <w:pPr>
-        <w:ind w:left="936" w:hanging="360"/>
+        <w:ind w:left="720" w:hanging="360"/>
       </w:pPr>
       <w:rPr>
         <w:rFonts w:ascii="Symbol" w:hAnsi="Symbol" w:hint="default"/>
@@ -4369,7 +4384,7 @@
       <w:lvlText w:val="o"/>
       <w:lvlJc w:val="left"/>
       <w:pPr>
-        <w:ind w:left="1656" w:hanging="360"/>
+        <w:ind w:left="1440" w:hanging="360"/>
       </w:pPr>
       <w:rPr>
         <w:rFonts w:ascii="Courier New" w:hAnsi="Courier New" w:cs="Courier New" w:hint="default"/>
@@ -4381,7 +4396,7 @@
       <w:lvlText w:val=""/>
       <w:lvlJc w:val="left"/>
       <w:pPr>
-        <w:ind w:left="2376" w:hanging="360"/>
+        <w:ind w:left="2160" w:hanging="360"/>
       </w:pPr>
       <w:rPr>
         <w:rFonts w:ascii="Wingdings" w:hAnsi="Wingdings" w:hint="default"/>
@@ -4393,7 +4408,7 @@
       <w:lvlText w:val=""/>
       <w:lvlJc w:val="left"/>
       <w:pPr>
-        <w:ind w:left="3096" w:hanging="360"/>
+        <w:ind w:left="2880" w:hanging="360"/>
       </w:pPr>
       <w:rPr>
         <w:rFonts w:ascii="Symbol" w:hAnsi="Symbol" w:hint="default"/>
@@ -4405,7 +4420,7 @@
       <w:lvlText w:val="o"/>
       <w:lvlJc w:val="left"/>
       <w:pPr>
-        <w:ind w:left="3816" w:hanging="360"/>
+        <w:ind w:left="3600" w:hanging="360"/>
       </w:pPr>
       <w:rPr>
         <w:rFonts w:ascii="Courier New" w:hAnsi="Courier New" w:cs="Courier New" w:hint="default"/>
@@ -4417,7 +4432,7 @@
       <w:lvlText w:val=""/>
       <w:lvlJc w:val="left"/>
       <w:pPr>
-        <w:ind w:left="4536" w:hanging="360"/>
+        <w:ind w:left="4320" w:hanging="360"/>
       </w:pPr>
       <w:rPr>
         <w:rFonts w:ascii="Wingdings" w:hAnsi="Wingdings" w:hint="default"/>
@@ -4429,7 +4444,7 @@
       <w:lvlText w:val=""/>
       <w:lvlJc w:val="left"/>
       <w:pPr>
-        <w:ind w:left="5256" w:hanging="360"/>
+        <w:ind w:left="5040" w:hanging="360"/>
       </w:pPr>
       <w:rPr>
         <w:rFonts w:ascii="Symbol" w:hAnsi="Symbol" w:hint="default"/>
@@ -4441,7 +4456,7 @@
       <w:lvlText w:val="o"/>
       <w:lvlJc w:val="left"/>
       <w:pPr>
-        <w:ind w:left="5976" w:hanging="360"/>
+        <w:ind w:left="5760" w:hanging="360"/>
       </w:pPr>
       <w:rPr>
         <w:rFonts w:ascii="Courier New" w:hAnsi="Courier New" w:cs="Courier New" w:hint="default"/>
@@ -4453,6 +4468,119 @@
       <w:lvlText w:val=""/>
       <w:lvlJc w:val="left"/>
       <w:pPr>
+        <w:ind w:left="6480" w:hanging="360"/>
+      </w:pPr>
+      <w:rPr>
+        <w:rFonts w:ascii="Wingdings" w:hAnsi="Wingdings" w:hint="default"/>
+      </w:rPr>
+    </w:lvl>
+  </w:abstractNum>
+  <w:abstractNum w:abstractNumId="5" w15:restartNumberingAfterBreak="0">
+    <w:nsid w:val="79450DC0"/>
+    <w:multiLevelType w:val="hybridMultilevel"/>
+    <w:tmpl w:val="25907BCC"/>
+    <w:lvl w:ilvl="0" w:tplc="04090001">
+      <w:start w:val="1"/>
+      <w:numFmt w:val="bullet"/>
+      <w:lvlText w:val=""/>
+      <w:lvlJc w:val="left"/>
+      <w:pPr>
+        <w:ind w:left="936" w:hanging="360"/>
+      </w:pPr>
+      <w:rPr>
+        <w:rFonts w:ascii="Symbol" w:hAnsi="Symbol" w:hint="default"/>
+      </w:rPr>
+    </w:lvl>
+    <w:lvl w:ilvl="1" w:tplc="04090003" w:tentative="1">
+      <w:start w:val="1"/>
+      <w:numFmt w:val="bullet"/>
+      <w:lvlText w:val="o"/>
+      <w:lvlJc w:val="left"/>
+      <w:pPr>
+        <w:ind w:left="1656" w:hanging="360"/>
+      </w:pPr>
+      <w:rPr>
+        <w:rFonts w:ascii="Courier New" w:hAnsi="Courier New" w:cs="Courier New" w:hint="default"/>
+      </w:rPr>
+    </w:lvl>
+    <w:lvl w:ilvl="2" w:tplc="04090005" w:tentative="1">
+      <w:start w:val="1"/>
+      <w:numFmt w:val="bullet"/>
+      <w:lvlText w:val=""/>
+      <w:lvlJc w:val="left"/>
+      <w:pPr>
+        <w:ind w:left="2376" w:hanging="360"/>
+      </w:pPr>
+      <w:rPr>
+        <w:rFonts w:ascii="Wingdings" w:hAnsi="Wingdings" w:hint="default"/>
+      </w:rPr>
+    </w:lvl>
+    <w:lvl w:ilvl="3" w:tplc="04090001" w:tentative="1">
+      <w:start w:val="1"/>
+      <w:numFmt w:val="bullet"/>
+      <w:lvlText w:val=""/>
+      <w:lvlJc w:val="left"/>
+      <w:pPr>
+        <w:ind w:left="3096" w:hanging="360"/>
+      </w:pPr>
+      <w:rPr>
+        <w:rFonts w:ascii="Symbol" w:hAnsi="Symbol" w:hint="default"/>
+      </w:rPr>
+    </w:lvl>
+    <w:lvl w:ilvl="4" w:tplc="04090003" w:tentative="1">
+      <w:start w:val="1"/>
+      <w:numFmt w:val="bullet"/>
+      <w:lvlText w:val="o"/>
+      <w:lvlJc w:val="left"/>
+      <w:pPr>
+        <w:ind w:left="3816" w:hanging="360"/>
+      </w:pPr>
+      <w:rPr>
+        <w:rFonts w:ascii="Courier New" w:hAnsi="Courier New" w:cs="Courier New" w:hint="default"/>
+      </w:rPr>
+    </w:lvl>
+    <w:lvl w:ilvl="5" w:tplc="04090005" w:tentative="1">
+      <w:start w:val="1"/>
+      <w:numFmt w:val="bullet"/>
+      <w:lvlText w:val=""/>
+      <w:lvlJc w:val="left"/>
+      <w:pPr>
+        <w:ind w:left="4536" w:hanging="360"/>
+      </w:pPr>
+      <w:rPr>
+        <w:rFonts w:ascii="Wingdings" w:hAnsi="Wingdings" w:hint="default"/>
+      </w:rPr>
+    </w:lvl>
+    <w:lvl w:ilvl="6" w:tplc="04090001" w:tentative="1">
+      <w:start w:val="1"/>
+      <w:numFmt w:val="bullet"/>
+      <w:lvlText w:val=""/>
+      <w:lvlJc w:val="left"/>
+      <w:pPr>
+        <w:ind w:left="5256" w:hanging="360"/>
+      </w:pPr>
+      <w:rPr>
+        <w:rFonts w:ascii="Symbol" w:hAnsi="Symbol" w:hint="default"/>
+      </w:rPr>
+    </w:lvl>
+    <w:lvl w:ilvl="7" w:tplc="04090003" w:tentative="1">
+      <w:start w:val="1"/>
+      <w:numFmt w:val="bullet"/>
+      <w:lvlText w:val="o"/>
+      <w:lvlJc w:val="left"/>
+      <w:pPr>
+        <w:ind w:left="5976" w:hanging="360"/>
+      </w:pPr>
+      <w:rPr>
+        <w:rFonts w:ascii="Courier New" w:hAnsi="Courier New" w:cs="Courier New" w:hint="default"/>
+      </w:rPr>
+    </w:lvl>
+    <w:lvl w:ilvl="8" w:tplc="04090005" w:tentative="1">
+      <w:start w:val="1"/>
+      <w:numFmt w:val="bullet"/>
+      <w:lvlText w:val=""/>
+      <w:lvlJc w:val="left"/>
+      <w:pPr>
         <w:ind w:left="6696" w:hanging="360"/>
       </w:pPr>
       <w:rPr>
@@ -4464,16 +4592,19 @@
     <w:abstractNumId w:val="0"/>
   </w:num>
   <w:num w:numId="2">
-    <w:abstractNumId w:val="4"/>
+    <w:abstractNumId w:val="5"/>
   </w:num>
   <w:num w:numId="3">
     <w:abstractNumId w:val="2"/>
   </w:num>
   <w:num w:numId="4">
-    <w:abstractNumId w:val="3"/>
+    <w:abstractNumId w:val="4"/>
   </w:num>
   <w:num w:numId="5">
     <w:abstractNumId w:val="1"/>
+  </w:num>
+  <w:num w:numId="6">
+    <w:abstractNumId w:val="3"/>
   </w:num>
 </w:numbering>
 </file>
@@ -5006,6 +5137,22 @@
       <w:u w:val="single"/>
     </w:rPr>
   </w:style>
+  <w:style w:type="paragraph" w:styleId="NormalWeb">
+    <w:name w:val="Normal (Web)"/>
+    <w:basedOn w:val="Normal"/>
+    <w:uiPriority w:val="99"/>
+    <w:unhideWhenUsed/>
+    <w:rsid w:val="00403AF1"/>
+    <w:pPr>
+      <w:spacing w:before="100" w:beforeAutospacing="1" w:after="100" w:afterAutospacing="1" w:line="240" w:lineRule="auto"/>
+    </w:pPr>
+    <w:rPr>
+      <w:rFonts w:ascii="Times New Roman" w:eastAsia="Times New Roman" w:hAnsi="Times New Roman" w:cs="Times New Roman"/>
+      <w:sz w:val="24"/>
+      <w:szCs w:val="24"/>
+      <w:lang w:val="en-US"/>
+    </w:rPr>
+  </w:style>
 </w:styles>
 </file>
 

</xml_diff>